<commit_message>
Archivo actualizado, este es el bueno.
</commit_message>
<xml_diff>
--- a/6348_20231103_exercici_UF1MP05AC2.docx
+++ b/6348_20231103_exercici_UF1MP05AC2.docx
@@ -34,11 +34,19 @@
           <w:b/>
         </w:rPr>
       </w:pPr>
-      <w:r>
-        <w:rPr>
-          <w:b/>
-        </w:rPr>
-        <w:t>Mòdul:</w:t>
+      <w:proofErr w:type="spellStart"/>
+      <w:r>
+        <w:rPr>
+          <w:b/>
+        </w:rPr>
+        <w:t>Mòdul</w:t>
+      </w:r>
+      <w:proofErr w:type="spellEnd"/>
+      <w:r>
+        <w:rPr>
+          <w:b/>
+        </w:rPr>
+        <w:t>:</w:t>
       </w:r>
       <w:r>
         <w:t xml:space="preserve"> MP05-ENTORNS DE DESENVOLUPAMENT</w:t>
@@ -79,47 +87,77 @@
         <w:t xml:space="preserve">UF: </w:t>
       </w:r>
       <w:r>
-        <w:t>UF1 – Desenvolupament de programari</w:t>
-      </w:r>
-    </w:p>
-    <w:p>
-      <w:pPr>
-        <w:pBdr>
-          <w:top w:val="single" w:sz="4" w:space="1" w:color="000000"/>
-          <w:left w:val="single" w:sz="4" w:space="4" w:color="000000"/>
-          <w:bottom w:val="single" w:sz="4" w:space="1" w:color="000000"/>
-          <w:right w:val="single" w:sz="4" w:space="4" w:color="000000"/>
-        </w:pBdr>
-      </w:pPr>
-      <w:r>
-        <w:rPr>
-          <w:b/>
-        </w:rPr>
-        <w:t xml:space="preserve">Professor: </w:t>
-      </w:r>
-      <w:r>
-        <w:t xml:space="preserve">Marc </w:t>
-      </w:r>
-      <w:proofErr w:type="spellStart"/>
-      <w:r>
-        <w:t>Callejón</w:t>
-      </w:r>
-      <w:proofErr w:type="spellEnd"/>
-    </w:p>
-    <w:p>
-      <w:pPr>
-        <w:pBdr>
-          <w:top w:val="single" w:sz="4" w:space="1" w:color="000000"/>
-          <w:left w:val="single" w:sz="4" w:space="4" w:color="000000"/>
-          <w:bottom w:val="single" w:sz="4" w:space="1" w:color="000000"/>
-          <w:right w:val="single" w:sz="4" w:space="4" w:color="000000"/>
-        </w:pBdr>
-      </w:pPr>
-      <w:r>
-        <w:rPr>
-          <w:b/>
-        </w:rPr>
-        <w:t>Data d’entrega:</w:t>
+        <w:t xml:space="preserve">UF1 – </w:t>
+      </w:r>
+      <w:proofErr w:type="spellStart"/>
+      <w:r>
+        <w:t>Desenvolupament</w:t>
+      </w:r>
+      <w:proofErr w:type="spellEnd"/>
+      <w:r>
+        <w:t xml:space="preserve"> de </w:t>
+      </w:r>
+      <w:proofErr w:type="spellStart"/>
+      <w:r>
+        <w:t>programari</w:t>
+      </w:r>
+      <w:proofErr w:type="spellEnd"/>
+    </w:p>
+    <w:p>
+      <w:pPr>
+        <w:pBdr>
+          <w:top w:val="single" w:sz="4" w:space="1" w:color="000000"/>
+          <w:left w:val="single" w:sz="4" w:space="4" w:color="000000"/>
+          <w:bottom w:val="single" w:sz="4" w:space="1" w:color="000000"/>
+          <w:right w:val="single" w:sz="4" w:space="4" w:color="000000"/>
+        </w:pBdr>
+      </w:pPr>
+      <w:proofErr w:type="spellStart"/>
+      <w:r>
+        <w:rPr>
+          <w:b/>
+        </w:rPr>
+        <w:t>Professor</w:t>
+      </w:r>
+      <w:proofErr w:type="spellEnd"/>
+      <w:r>
+        <w:rPr>
+          <w:b/>
+        </w:rPr>
+        <w:t xml:space="preserve">: </w:t>
+      </w:r>
+      <w:r>
+        <w:t>Marc Callejón</w:t>
+      </w:r>
+    </w:p>
+    <w:p>
+      <w:pPr>
+        <w:pBdr>
+          <w:top w:val="single" w:sz="4" w:space="1" w:color="000000"/>
+          <w:left w:val="single" w:sz="4" w:space="4" w:color="000000"/>
+          <w:bottom w:val="single" w:sz="4" w:space="1" w:color="000000"/>
+          <w:right w:val="single" w:sz="4" w:space="4" w:color="000000"/>
+        </w:pBdr>
+      </w:pPr>
+      <w:r>
+        <w:rPr>
+          <w:b/>
+        </w:rPr>
+        <w:t xml:space="preserve">Data </w:t>
+      </w:r>
+      <w:proofErr w:type="spellStart"/>
+      <w:r>
+        <w:rPr>
+          <w:b/>
+        </w:rPr>
+        <w:t>d’entrega</w:t>
+      </w:r>
+      <w:proofErr w:type="spellEnd"/>
+      <w:r>
+        <w:rPr>
+          <w:b/>
+        </w:rPr>
+        <w:t>:</w:t>
       </w:r>
       <w:r>
         <w:t xml:space="preserve"> 17/11/2022</w:t>
@@ -134,11 +172,33 @@
           <w:right w:val="single" w:sz="4" w:space="4" w:color="000000"/>
         </w:pBdr>
       </w:pPr>
-      <w:r>
-        <w:rPr>
-          <w:b/>
-        </w:rPr>
-        <w:t xml:space="preserve">Mètode d’entrega: </w:t>
+      <w:proofErr w:type="spellStart"/>
+      <w:r>
+        <w:rPr>
+          <w:b/>
+        </w:rPr>
+        <w:t>Mètode</w:t>
+      </w:r>
+      <w:proofErr w:type="spellEnd"/>
+      <w:r>
+        <w:rPr>
+          <w:b/>
+        </w:rPr>
+        <w:t xml:space="preserve"> </w:t>
+      </w:r>
+      <w:proofErr w:type="spellStart"/>
+      <w:r>
+        <w:rPr>
+          <w:b/>
+        </w:rPr>
+        <w:t>d’entrega</w:t>
+      </w:r>
+      <w:proofErr w:type="spellEnd"/>
+      <w:r>
+        <w:rPr>
+          <w:b/>
+        </w:rPr>
+        <w:t xml:space="preserve">: </w:t>
       </w:r>
       <w:proofErr w:type="spellStart"/>
       <w:r>
@@ -168,106 +228,498 @@
           <w:b/>
         </w:rPr>
       </w:pPr>
-      <w:r>
-        <w:rPr>
-          <w:b/>
-        </w:rPr>
-        <w:t xml:space="preserve">Resultats de l’aprenentatge: </w:t>
-      </w:r>
-    </w:p>
-    <w:p>
-      <w:pPr>
-        <w:pBdr>
-          <w:top w:val="single" w:sz="4" w:space="1" w:color="000000"/>
-          <w:left w:val="single" w:sz="4" w:space="4" w:color="000000"/>
-          <w:bottom w:val="single" w:sz="4" w:space="1" w:color="000000"/>
-          <w:right w:val="single" w:sz="4" w:space="4" w:color="000000"/>
-        </w:pBdr>
-        <w:rPr>
-          <w:sz w:val="20"/>
-          <w:szCs w:val="20"/>
-        </w:rPr>
-      </w:pPr>
-      <w:r>
-        <w:rPr>
-          <w:sz w:val="20"/>
-          <w:szCs w:val="20"/>
-        </w:rPr>
-        <w:t>1. Reconeix els elements i les eines que intervenen en el desenvolupament d’un programa informàtic, analitzant les seves característiques i les fases en què actuen fins arribar a la seva posada en funcionament.</w:t>
-      </w:r>
-    </w:p>
-    <w:p>
-      <w:pPr>
-        <w:pBdr>
-          <w:top w:val="single" w:sz="4" w:space="1" w:color="000000"/>
-          <w:left w:val="single" w:sz="4" w:space="4" w:color="000000"/>
-          <w:bottom w:val="single" w:sz="4" w:space="1" w:color="000000"/>
-          <w:right w:val="single" w:sz="4" w:space="4" w:color="000000"/>
-        </w:pBdr>
-        <w:rPr>
-          <w:sz w:val="20"/>
-          <w:szCs w:val="20"/>
-        </w:rPr>
-      </w:pPr>
-      <w:r>
-        <w:rPr>
-          <w:sz w:val="20"/>
-          <w:szCs w:val="20"/>
-        </w:rPr>
-        <w:t>2. Avalua entorns de desenvolupament integrat analitzant les seves característiques per editar codi font i generar executable.</w:t>
-      </w:r>
-    </w:p>
-    <w:p>
-      <w:pPr>
-        <w:pBdr>
-          <w:top w:val="single" w:sz="4" w:space="1" w:color="000000"/>
-          <w:left w:val="single" w:sz="4" w:space="4" w:color="000000"/>
-          <w:bottom w:val="single" w:sz="4" w:space="1" w:color="000000"/>
-          <w:right w:val="single" w:sz="4" w:space="4" w:color="000000"/>
-        </w:pBdr>
-      </w:pPr>
-    </w:p>
-    <w:p>
-      <w:pPr>
-        <w:rPr>
-          <w:b/>
-        </w:rPr>
-      </w:pPr>
-    </w:p>
-    <w:p>
-      <w:pPr>
-        <w:pBdr>
-          <w:top w:val="single" w:sz="4" w:space="1" w:color="000000"/>
-          <w:left w:val="single" w:sz="4" w:space="4" w:color="000000"/>
-          <w:bottom w:val="single" w:sz="4" w:space="1" w:color="000000"/>
-          <w:right w:val="single" w:sz="4" w:space="4" w:color="000000"/>
-        </w:pBdr>
-        <w:rPr>
-          <w:b/>
-        </w:rPr>
-      </w:pPr>
-      <w:proofErr w:type="spellStart"/>
-      <w:r>
-        <w:rPr>
-          <w:b/>
-        </w:rPr>
-        <w:t>Tareas</w:t>
-      </w:r>
-      <w:proofErr w:type="spellEnd"/>
-      <w:r>
-        <w:rPr>
-          <w:b/>
-        </w:rPr>
-        <w:t xml:space="preserve"> a </w:t>
-      </w:r>
-      <w:proofErr w:type="spellStart"/>
-      <w:r>
-        <w:rPr>
-          <w:b/>
-        </w:rPr>
-        <w:t>realizar</w:t>
-      </w:r>
-      <w:proofErr w:type="spellEnd"/>
+      <w:proofErr w:type="spellStart"/>
+      <w:r>
+        <w:rPr>
+          <w:b/>
+        </w:rPr>
+        <w:t>Resultats</w:t>
+      </w:r>
+      <w:proofErr w:type="spellEnd"/>
+      <w:r>
+        <w:rPr>
+          <w:b/>
+        </w:rPr>
+        <w:t xml:space="preserve"> de </w:t>
+      </w:r>
+      <w:proofErr w:type="spellStart"/>
+      <w:r>
+        <w:rPr>
+          <w:b/>
+        </w:rPr>
+        <w:t>l’aprenentatge</w:t>
+      </w:r>
+      <w:proofErr w:type="spellEnd"/>
+      <w:r>
+        <w:rPr>
+          <w:b/>
+        </w:rPr>
+        <w:t xml:space="preserve">: </w:t>
+      </w:r>
+    </w:p>
+    <w:p>
+      <w:pPr>
+        <w:pBdr>
+          <w:top w:val="single" w:sz="4" w:space="1" w:color="000000"/>
+          <w:left w:val="single" w:sz="4" w:space="4" w:color="000000"/>
+          <w:bottom w:val="single" w:sz="4" w:space="1" w:color="000000"/>
+          <w:right w:val="single" w:sz="4" w:space="4" w:color="000000"/>
+        </w:pBdr>
+        <w:rPr>
+          <w:sz w:val="20"/>
+          <w:szCs w:val="20"/>
+        </w:rPr>
+      </w:pPr>
+      <w:r>
+        <w:rPr>
+          <w:sz w:val="20"/>
+          <w:szCs w:val="20"/>
+        </w:rPr>
+        <w:t xml:space="preserve">1. </w:t>
+      </w:r>
+      <w:proofErr w:type="spellStart"/>
+      <w:r>
+        <w:rPr>
+          <w:sz w:val="20"/>
+          <w:szCs w:val="20"/>
+        </w:rPr>
+        <w:t>Reconeix</w:t>
+      </w:r>
+      <w:proofErr w:type="spellEnd"/>
+      <w:r>
+        <w:rPr>
+          <w:sz w:val="20"/>
+          <w:szCs w:val="20"/>
+        </w:rPr>
+        <w:t xml:space="preserve"> </w:t>
+      </w:r>
+      <w:proofErr w:type="spellStart"/>
+      <w:r>
+        <w:rPr>
+          <w:sz w:val="20"/>
+          <w:szCs w:val="20"/>
+        </w:rPr>
+        <w:t>els</w:t>
+      </w:r>
+      <w:proofErr w:type="spellEnd"/>
+      <w:r>
+        <w:rPr>
+          <w:sz w:val="20"/>
+          <w:szCs w:val="20"/>
+        </w:rPr>
+        <w:t xml:space="preserve"> </w:t>
+      </w:r>
+      <w:proofErr w:type="spellStart"/>
+      <w:r>
+        <w:rPr>
+          <w:sz w:val="20"/>
+          <w:szCs w:val="20"/>
+        </w:rPr>
+        <w:t>elements</w:t>
+      </w:r>
+      <w:proofErr w:type="spellEnd"/>
+      <w:r>
+        <w:rPr>
+          <w:sz w:val="20"/>
+          <w:szCs w:val="20"/>
+        </w:rPr>
+        <w:t xml:space="preserve"> i les </w:t>
+      </w:r>
+      <w:proofErr w:type="spellStart"/>
+      <w:r>
+        <w:rPr>
+          <w:sz w:val="20"/>
+          <w:szCs w:val="20"/>
+        </w:rPr>
+        <w:t>eines</w:t>
+      </w:r>
+      <w:proofErr w:type="spellEnd"/>
+      <w:r>
+        <w:rPr>
+          <w:sz w:val="20"/>
+          <w:szCs w:val="20"/>
+        </w:rPr>
+        <w:t xml:space="preserve"> que </w:t>
+      </w:r>
+      <w:proofErr w:type="spellStart"/>
+      <w:r>
+        <w:rPr>
+          <w:sz w:val="20"/>
+          <w:szCs w:val="20"/>
+        </w:rPr>
+        <w:t>intervenen</w:t>
+      </w:r>
+      <w:proofErr w:type="spellEnd"/>
+      <w:r>
+        <w:rPr>
+          <w:sz w:val="20"/>
+          <w:szCs w:val="20"/>
+        </w:rPr>
+        <w:t xml:space="preserve"> en el </w:t>
+      </w:r>
+      <w:proofErr w:type="spellStart"/>
+      <w:r>
+        <w:rPr>
+          <w:sz w:val="20"/>
+          <w:szCs w:val="20"/>
+        </w:rPr>
+        <w:t>desenvolupament</w:t>
+      </w:r>
+      <w:proofErr w:type="spellEnd"/>
+      <w:r>
+        <w:rPr>
+          <w:sz w:val="20"/>
+          <w:szCs w:val="20"/>
+        </w:rPr>
+        <w:t xml:space="preserve"> </w:t>
+      </w:r>
+      <w:proofErr w:type="spellStart"/>
+      <w:r>
+        <w:rPr>
+          <w:sz w:val="20"/>
+          <w:szCs w:val="20"/>
+        </w:rPr>
+        <w:t>d’un</w:t>
+      </w:r>
+      <w:proofErr w:type="spellEnd"/>
+      <w:r>
+        <w:rPr>
+          <w:sz w:val="20"/>
+          <w:szCs w:val="20"/>
+        </w:rPr>
+        <w:t xml:space="preserve"> programa </w:t>
+      </w:r>
+      <w:proofErr w:type="spellStart"/>
+      <w:r>
+        <w:rPr>
+          <w:sz w:val="20"/>
+          <w:szCs w:val="20"/>
+        </w:rPr>
+        <w:t>informàtic</w:t>
+      </w:r>
+      <w:proofErr w:type="spellEnd"/>
+      <w:r>
+        <w:rPr>
+          <w:sz w:val="20"/>
+          <w:szCs w:val="20"/>
+        </w:rPr>
+        <w:t xml:space="preserve">, </w:t>
+      </w:r>
+      <w:proofErr w:type="spellStart"/>
+      <w:r>
+        <w:rPr>
+          <w:sz w:val="20"/>
+          <w:szCs w:val="20"/>
+        </w:rPr>
+        <w:t>analitzant</w:t>
+      </w:r>
+      <w:proofErr w:type="spellEnd"/>
+      <w:r>
+        <w:rPr>
+          <w:sz w:val="20"/>
+          <w:szCs w:val="20"/>
+        </w:rPr>
+        <w:t xml:space="preserve"> les </w:t>
+      </w:r>
+      <w:proofErr w:type="spellStart"/>
+      <w:r>
+        <w:rPr>
+          <w:sz w:val="20"/>
+          <w:szCs w:val="20"/>
+        </w:rPr>
+        <w:t>seves</w:t>
+      </w:r>
+      <w:proofErr w:type="spellEnd"/>
+      <w:r>
+        <w:rPr>
+          <w:sz w:val="20"/>
+          <w:szCs w:val="20"/>
+        </w:rPr>
+        <w:t xml:space="preserve"> característiques i les fases en </w:t>
+      </w:r>
+      <w:proofErr w:type="spellStart"/>
+      <w:r>
+        <w:rPr>
+          <w:sz w:val="20"/>
+          <w:szCs w:val="20"/>
+        </w:rPr>
+        <w:t>què</w:t>
+      </w:r>
+      <w:proofErr w:type="spellEnd"/>
+      <w:r>
+        <w:rPr>
+          <w:sz w:val="20"/>
+          <w:szCs w:val="20"/>
+        </w:rPr>
+        <w:t xml:space="preserve"> </w:t>
+      </w:r>
+      <w:proofErr w:type="spellStart"/>
+      <w:r>
+        <w:rPr>
+          <w:sz w:val="20"/>
+          <w:szCs w:val="20"/>
+        </w:rPr>
+        <w:t>actuen</w:t>
+      </w:r>
+      <w:proofErr w:type="spellEnd"/>
+      <w:r>
+        <w:rPr>
+          <w:sz w:val="20"/>
+          <w:szCs w:val="20"/>
+        </w:rPr>
+        <w:t xml:space="preserve"> </w:t>
+      </w:r>
+      <w:proofErr w:type="spellStart"/>
+      <w:r>
+        <w:rPr>
+          <w:sz w:val="20"/>
+          <w:szCs w:val="20"/>
+        </w:rPr>
+        <w:t>fins</w:t>
+      </w:r>
+      <w:proofErr w:type="spellEnd"/>
+      <w:r>
+        <w:rPr>
+          <w:sz w:val="20"/>
+          <w:szCs w:val="20"/>
+        </w:rPr>
+        <w:t xml:space="preserve"> arribar a la </w:t>
+      </w:r>
+      <w:proofErr w:type="spellStart"/>
+      <w:r>
+        <w:rPr>
+          <w:sz w:val="20"/>
+          <w:szCs w:val="20"/>
+        </w:rPr>
+        <w:t>seva</w:t>
+      </w:r>
+      <w:proofErr w:type="spellEnd"/>
+      <w:r>
+        <w:rPr>
+          <w:sz w:val="20"/>
+          <w:szCs w:val="20"/>
+        </w:rPr>
+        <w:t xml:space="preserve"> posada en </w:t>
+      </w:r>
+      <w:proofErr w:type="spellStart"/>
+      <w:r>
+        <w:rPr>
+          <w:sz w:val="20"/>
+          <w:szCs w:val="20"/>
+        </w:rPr>
+        <w:t>funcionament</w:t>
+      </w:r>
+      <w:proofErr w:type="spellEnd"/>
+      <w:r>
+        <w:rPr>
+          <w:sz w:val="20"/>
+          <w:szCs w:val="20"/>
+        </w:rPr>
+        <w:t>.</w:t>
+      </w:r>
+    </w:p>
+    <w:p>
+      <w:pPr>
+        <w:pBdr>
+          <w:top w:val="single" w:sz="4" w:space="1" w:color="000000"/>
+          <w:left w:val="single" w:sz="4" w:space="4" w:color="000000"/>
+          <w:bottom w:val="single" w:sz="4" w:space="1" w:color="000000"/>
+          <w:right w:val="single" w:sz="4" w:space="4" w:color="000000"/>
+        </w:pBdr>
+        <w:rPr>
+          <w:sz w:val="20"/>
+          <w:szCs w:val="20"/>
+        </w:rPr>
+      </w:pPr>
+      <w:r>
+        <w:rPr>
+          <w:sz w:val="20"/>
+          <w:szCs w:val="20"/>
+        </w:rPr>
+        <w:t xml:space="preserve">2. </w:t>
+      </w:r>
+      <w:proofErr w:type="spellStart"/>
+      <w:r>
+        <w:rPr>
+          <w:sz w:val="20"/>
+          <w:szCs w:val="20"/>
+        </w:rPr>
+        <w:t>Avalua</w:t>
+      </w:r>
+      <w:proofErr w:type="spellEnd"/>
+      <w:r>
+        <w:rPr>
+          <w:sz w:val="20"/>
+          <w:szCs w:val="20"/>
+        </w:rPr>
+        <w:t xml:space="preserve"> </w:t>
+      </w:r>
+      <w:proofErr w:type="spellStart"/>
+      <w:r>
+        <w:rPr>
+          <w:sz w:val="20"/>
+          <w:szCs w:val="20"/>
+        </w:rPr>
+        <w:t>entorns</w:t>
+      </w:r>
+      <w:proofErr w:type="spellEnd"/>
+      <w:r>
+        <w:rPr>
+          <w:sz w:val="20"/>
+          <w:szCs w:val="20"/>
+        </w:rPr>
+        <w:t xml:space="preserve"> de </w:t>
+      </w:r>
+      <w:proofErr w:type="spellStart"/>
+      <w:r>
+        <w:rPr>
+          <w:sz w:val="20"/>
+          <w:szCs w:val="20"/>
+        </w:rPr>
+        <w:t>desenvolupament</w:t>
+      </w:r>
+      <w:proofErr w:type="spellEnd"/>
+      <w:r>
+        <w:rPr>
+          <w:sz w:val="20"/>
+          <w:szCs w:val="20"/>
+        </w:rPr>
+        <w:t xml:space="preserve"> </w:t>
+      </w:r>
+      <w:proofErr w:type="spellStart"/>
+      <w:r>
+        <w:rPr>
+          <w:sz w:val="20"/>
+          <w:szCs w:val="20"/>
+        </w:rPr>
+        <w:t>integrat</w:t>
+      </w:r>
+      <w:proofErr w:type="spellEnd"/>
+      <w:r>
+        <w:rPr>
+          <w:sz w:val="20"/>
+          <w:szCs w:val="20"/>
+        </w:rPr>
+        <w:t xml:space="preserve"> </w:t>
+      </w:r>
+      <w:proofErr w:type="spellStart"/>
+      <w:r>
+        <w:rPr>
+          <w:sz w:val="20"/>
+          <w:szCs w:val="20"/>
+        </w:rPr>
+        <w:t>analitzant</w:t>
+      </w:r>
+      <w:proofErr w:type="spellEnd"/>
+      <w:r>
+        <w:rPr>
+          <w:sz w:val="20"/>
+          <w:szCs w:val="20"/>
+        </w:rPr>
+        <w:t xml:space="preserve"> les </w:t>
+      </w:r>
+      <w:proofErr w:type="spellStart"/>
+      <w:r>
+        <w:rPr>
+          <w:sz w:val="20"/>
+          <w:szCs w:val="20"/>
+        </w:rPr>
+        <w:t>seves</w:t>
+      </w:r>
+      <w:proofErr w:type="spellEnd"/>
+      <w:r>
+        <w:rPr>
+          <w:sz w:val="20"/>
+          <w:szCs w:val="20"/>
+        </w:rPr>
+        <w:t xml:space="preserve"> característiques per editar </w:t>
+      </w:r>
+      <w:proofErr w:type="spellStart"/>
+      <w:r>
+        <w:rPr>
+          <w:sz w:val="20"/>
+          <w:szCs w:val="20"/>
+        </w:rPr>
+        <w:t>codi</w:t>
+      </w:r>
+      <w:proofErr w:type="spellEnd"/>
+      <w:r>
+        <w:rPr>
+          <w:sz w:val="20"/>
+          <w:szCs w:val="20"/>
+        </w:rPr>
+        <w:t xml:space="preserve"> </w:t>
+      </w:r>
+      <w:proofErr w:type="spellStart"/>
+      <w:r>
+        <w:rPr>
+          <w:sz w:val="20"/>
+          <w:szCs w:val="20"/>
+        </w:rPr>
+        <w:t>font</w:t>
+      </w:r>
+      <w:proofErr w:type="spellEnd"/>
+      <w:r>
+        <w:rPr>
+          <w:sz w:val="20"/>
+          <w:szCs w:val="20"/>
+        </w:rPr>
+        <w:t xml:space="preserve"> i generar </w:t>
+      </w:r>
+      <w:proofErr w:type="spellStart"/>
+      <w:r>
+        <w:rPr>
+          <w:sz w:val="20"/>
+          <w:szCs w:val="20"/>
+        </w:rPr>
+        <w:t>executable</w:t>
+      </w:r>
+      <w:proofErr w:type="spellEnd"/>
+      <w:r>
+        <w:rPr>
+          <w:sz w:val="20"/>
+          <w:szCs w:val="20"/>
+        </w:rPr>
+        <w:t>.</w:t>
+      </w:r>
+    </w:p>
+    <w:p>
+      <w:pPr>
+        <w:pBdr>
+          <w:top w:val="single" w:sz="4" w:space="1" w:color="000000"/>
+          <w:left w:val="single" w:sz="4" w:space="4" w:color="000000"/>
+          <w:bottom w:val="single" w:sz="4" w:space="1" w:color="000000"/>
+          <w:right w:val="single" w:sz="4" w:space="4" w:color="000000"/>
+        </w:pBdr>
+      </w:pPr>
+    </w:p>
+    <w:p>
+      <w:pPr>
+        <w:rPr>
+          <w:b/>
+        </w:rPr>
+      </w:pPr>
+    </w:p>
+    <w:p>
+      <w:pPr>
+        <w:pBdr>
+          <w:top w:val="single" w:sz="4" w:space="1" w:color="000000"/>
+          <w:left w:val="single" w:sz="4" w:space="4" w:color="000000"/>
+          <w:bottom w:val="single" w:sz="4" w:space="1" w:color="000000"/>
+          <w:right w:val="single" w:sz="4" w:space="4" w:color="000000"/>
+        </w:pBdr>
+        <w:rPr>
+          <w:b/>
+        </w:rPr>
+      </w:pPr>
+      <w:proofErr w:type="gramStart"/>
+      <w:r>
+        <w:rPr>
+          <w:b/>
+        </w:rPr>
+        <w:t>Tareas a realizar</w:t>
+      </w:r>
+      <w:proofErr w:type="gramEnd"/>
       <w:r>
         <w:rPr>
           <w:b/>
@@ -320,40 +772,24 @@
           <w:b/>
         </w:rPr>
       </w:pPr>
-      <w:proofErr w:type="spellStart"/>
-      <w:r>
-        <w:rPr>
-          <w:b/>
-        </w:rPr>
-        <w:t>Tarea</w:t>
-      </w:r>
-      <w:proofErr w:type="spellEnd"/>
-      <w:r>
-        <w:rPr>
-          <w:b/>
-        </w:rPr>
-        <w:t xml:space="preserve"> 1 (1p)</w:t>
-      </w:r>
-    </w:p>
-    <w:p>
-      <w:pPr>
-        <w:pBdr>
-          <w:top w:val="single" w:sz="4" w:space="1" w:color="000000"/>
-          <w:left w:val="single" w:sz="4" w:space="4" w:color="000000"/>
-          <w:bottom w:val="single" w:sz="4" w:space="1" w:color="000000"/>
-          <w:right w:val="single" w:sz="4" w:space="4" w:color="000000"/>
-        </w:pBdr>
-      </w:pPr>
-      <w:r>
-        <w:t xml:space="preserve">Genera un </w:t>
-      </w:r>
-      <w:proofErr w:type="spellStart"/>
-      <w:r>
-        <w:t>repositorio</w:t>
-      </w:r>
-      <w:proofErr w:type="spellEnd"/>
-      <w:r>
-        <w:t xml:space="preserve"> de GitHub con el nombre PracticaUF1 (1) y </w:t>
+      <w:r>
+        <w:rPr>
+          <w:b/>
+        </w:rPr>
+        <w:t>Tarea 1 (1p)</w:t>
+      </w:r>
+    </w:p>
+    <w:p>
+      <w:pPr>
+        <w:pBdr>
+          <w:top w:val="single" w:sz="4" w:space="1" w:color="000000"/>
+          <w:left w:val="single" w:sz="4" w:space="4" w:color="000000"/>
+          <w:bottom w:val="single" w:sz="4" w:space="1" w:color="000000"/>
+          <w:right w:val="single" w:sz="4" w:space="4" w:color="000000"/>
+        </w:pBdr>
+      </w:pPr>
+      <w:r>
+        <w:t xml:space="preserve">Genera un repositorio de GitHub con el nombre PracticaUF1 (1) y </w:t>
       </w:r>
       <w:proofErr w:type="spellStart"/>
       <w:r>
@@ -374,6 +810,9 @@
         </w:pBdr>
       </w:pPr>
       <w:r>
+        <w:rPr>
+          <w:noProof/>
+        </w:rPr>
         <w:drawing>
           <wp:inline distT="0" distB="0" distL="0" distR="0" wp14:anchorId="0DBBC369" wp14:editId="025F8193">
             <wp:extent cx="5400040" cy="2601595"/>
@@ -390,7 +829,7 @@
                     <pic:cNvPicPr/>
                   </pic:nvPicPr>
                   <pic:blipFill>
-                    <a:blip r:embed="rId7"/>
+                    <a:blip r:embed="rId8"/>
                     <a:stretch>
                       <a:fillRect/>
                     </a:stretch>
@@ -436,49 +875,25 @@
           <w:b/>
         </w:rPr>
       </w:pPr>
-      <w:proofErr w:type="spellStart"/>
       <w:r>
         <w:rPr>
           <w:b/>
         </w:rPr>
         <w:lastRenderedPageBreak/>
-        <w:t>Tarea</w:t>
-      </w:r>
-      <w:proofErr w:type="spellEnd"/>
-      <w:r>
-        <w:rPr>
-          <w:b/>
-        </w:rPr>
-        <w:t xml:space="preserve"> 2 (2p)</w:t>
-      </w:r>
-    </w:p>
-    <w:p>
-      <w:pPr>
-        <w:pBdr>
-          <w:top w:val="single" w:sz="4" w:space="1" w:color="000000"/>
-          <w:left w:val="single" w:sz="4" w:space="4" w:color="000000"/>
-          <w:bottom w:val="single" w:sz="4" w:space="1" w:color="000000"/>
-          <w:right w:val="single" w:sz="4" w:space="4" w:color="000000"/>
-        </w:pBdr>
-      </w:pPr>
-      <w:r>
-        <w:t xml:space="preserve">Codifica un programa </w:t>
-      </w:r>
-      <w:proofErr w:type="spellStart"/>
-      <w:r>
-        <w:t>sencillo</w:t>
-      </w:r>
-      <w:proofErr w:type="spellEnd"/>
-      <w:r>
-        <w:t xml:space="preserve"> en C# y </w:t>
-      </w:r>
-      <w:proofErr w:type="spellStart"/>
-      <w:r>
-        <w:t>realiza</w:t>
-      </w:r>
-      <w:proofErr w:type="spellEnd"/>
-      <w:r>
-        <w:t xml:space="preserve"> los </w:t>
+        <w:t>Tarea 2 (2p)</w:t>
+      </w:r>
+    </w:p>
+    <w:p>
+      <w:pPr>
+        <w:pBdr>
+          <w:top w:val="single" w:sz="4" w:space="1" w:color="000000"/>
+          <w:left w:val="single" w:sz="4" w:space="4" w:color="000000"/>
+          <w:bottom w:val="single" w:sz="4" w:space="1" w:color="000000"/>
+          <w:right w:val="single" w:sz="4" w:space="4" w:color="000000"/>
+        </w:pBdr>
+      </w:pPr>
+      <w:r>
+        <w:t xml:space="preserve">Codifica un programa sencillo en C# y realiza los </w:t>
       </w:r>
       <w:proofErr w:type="spellStart"/>
       <w:r>
@@ -486,107 +901,22 @@
       </w:r>
       <w:proofErr w:type="spellEnd"/>
       <w:r>
-        <w:t xml:space="preserve"> y </w:t>
-      </w:r>
-      <w:proofErr w:type="spellStart"/>
-      <w:r>
-        <w:t>actualizaciones</w:t>
-      </w:r>
-      <w:proofErr w:type="spellEnd"/>
-      <w:r>
-        <w:t xml:space="preserve"> </w:t>
-      </w:r>
-      <w:proofErr w:type="spellStart"/>
-      <w:r>
-        <w:t>necesarias</w:t>
-      </w:r>
-      <w:proofErr w:type="spellEnd"/>
-      <w:r>
-        <w:t xml:space="preserve"> en el </w:t>
-      </w:r>
-      <w:proofErr w:type="spellStart"/>
-      <w:r>
-        <w:t>repositorio</w:t>
-      </w:r>
-      <w:proofErr w:type="spellEnd"/>
-      <w:r>
-        <w:t xml:space="preserve"> </w:t>
-      </w:r>
-      <w:proofErr w:type="spellStart"/>
-      <w:r>
-        <w:t>remoto</w:t>
-      </w:r>
-      <w:proofErr w:type="spellEnd"/>
-      <w:r>
-        <w:t xml:space="preserve"> con </w:t>
-      </w:r>
-      <w:proofErr w:type="spellStart"/>
-      <w:r>
-        <w:t>comentarios</w:t>
-      </w:r>
-      <w:proofErr w:type="spellEnd"/>
-      <w:r>
-        <w:t xml:space="preserve"> </w:t>
-      </w:r>
-      <w:proofErr w:type="spellStart"/>
-      <w:r>
-        <w:t>descriptivos</w:t>
-      </w:r>
-      <w:proofErr w:type="spellEnd"/>
-      <w:r>
-        <w:t xml:space="preserve">. Explica con tus </w:t>
-      </w:r>
-      <w:proofErr w:type="spellStart"/>
-      <w:r>
-        <w:t>propias</w:t>
-      </w:r>
-      <w:proofErr w:type="spellEnd"/>
-      <w:r>
-        <w:t xml:space="preserve"> </w:t>
-      </w:r>
-      <w:proofErr w:type="spellStart"/>
-      <w:r>
-        <w:t>palabras</w:t>
-      </w:r>
-      <w:proofErr w:type="spellEnd"/>
-      <w:r>
-        <w:t xml:space="preserve"> </w:t>
-      </w:r>
-      <w:proofErr w:type="spellStart"/>
-      <w:r>
-        <w:t>cual</w:t>
-      </w:r>
-      <w:proofErr w:type="spellEnd"/>
-      <w:r>
-        <w:t xml:space="preserve"> es el </w:t>
-      </w:r>
-      <w:proofErr w:type="spellStart"/>
-      <w:r>
-        <w:t>proceso</w:t>
-      </w:r>
-      <w:proofErr w:type="spellEnd"/>
-      <w:r>
-        <w:t xml:space="preserve"> para llevar a cabo </w:t>
-      </w:r>
-      <w:proofErr w:type="spellStart"/>
-      <w:r>
-        <w:t>estas</w:t>
-      </w:r>
-      <w:proofErr w:type="spellEnd"/>
-      <w:r>
-        <w:t xml:space="preserve"> acciones. </w:t>
-      </w:r>
-    </w:p>
-    <w:p>
-      <w:pPr>
-        <w:pBdr>
-          <w:top w:val="single" w:sz="4" w:space="1" w:color="000000"/>
-          <w:left w:val="single" w:sz="4" w:space="4" w:color="000000"/>
-          <w:bottom w:val="single" w:sz="4" w:space="1" w:color="000000"/>
-          <w:right w:val="single" w:sz="4" w:space="4" w:color="000000"/>
-        </w:pBdr>
-      </w:pPr>
-      <w:r>
+        <w:t xml:space="preserve"> y actualizaciones necesarias en el repositorio remoto con comentarios descriptivos. Explica con tus propias palabras cual es el proceso para llevar a cabo estas acciones. </w:t>
+      </w:r>
+    </w:p>
+    <w:p>
+      <w:pPr>
+        <w:pBdr>
+          <w:top w:val="single" w:sz="4" w:space="1" w:color="000000"/>
+          <w:left w:val="single" w:sz="4" w:space="4" w:color="000000"/>
+          <w:bottom w:val="single" w:sz="4" w:space="1" w:color="000000"/>
+          <w:right w:val="single" w:sz="4" w:space="4" w:color="000000"/>
+        </w:pBdr>
+      </w:pPr>
+      <w:r>
+        <w:rPr>
+          <w:noProof/>
+        </w:rPr>
         <w:drawing>
           <wp:inline distT="0" distB="0" distL="0" distR="0" wp14:anchorId="38E39306" wp14:editId="7FBBFFBF">
             <wp:extent cx="5400040" cy="2868930"/>
@@ -603,7 +933,7 @@
                     <pic:cNvPicPr/>
                   </pic:nvPicPr>
                   <pic:blipFill>
-                    <a:blip r:embed="rId8"/>
+                    <a:blip r:embed="rId9"/>
                     <a:stretch>
                       <a:fillRect/>
                     </a:stretch>
@@ -633,83 +963,12 @@
           <w:right w:val="single" w:sz="4" w:space="4" w:color="000000"/>
         </w:pBdr>
       </w:pPr>
-    </w:p>
-    <w:p>
-      <w:pPr>
-        <w:pBdr>
-          <w:top w:val="single" w:sz="4" w:space="1" w:color="000000"/>
-          <w:left w:val="single" w:sz="4" w:space="4" w:color="000000"/>
-          <w:bottom w:val="single" w:sz="4" w:space="1" w:color="000000"/>
-          <w:right w:val="single" w:sz="4" w:space="4" w:color="000000"/>
-        </w:pBdr>
-        <w:rPr>
-          <w:b/>
-        </w:rPr>
-      </w:pPr>
-      <w:proofErr w:type="spellStart"/>
-      <w:r>
-        <w:rPr>
-          <w:b/>
-        </w:rPr>
-        <w:t>Tarea</w:t>
-      </w:r>
-      <w:proofErr w:type="spellEnd"/>
-      <w:r>
-        <w:rPr>
-          <w:b/>
-        </w:rPr>
-        <w:t xml:space="preserve"> 3 (2p)</w:t>
-      </w:r>
-    </w:p>
-    <w:p>
-      <w:pPr>
-        <w:pBdr>
-          <w:top w:val="single" w:sz="4" w:space="1" w:color="000000"/>
-          <w:left w:val="single" w:sz="4" w:space="4" w:color="000000"/>
-          <w:bottom w:val="single" w:sz="4" w:space="1" w:color="000000"/>
-          <w:right w:val="single" w:sz="4" w:space="4" w:color="000000"/>
-        </w:pBdr>
-      </w:pPr>
-      <w:r>
-        <w:t xml:space="preserve">compila el programa y </w:t>
-      </w:r>
-      <w:proofErr w:type="spellStart"/>
-      <w:r>
-        <w:t>sube</w:t>
-      </w:r>
-      <w:proofErr w:type="spellEnd"/>
-      <w:r>
-        <w:t xml:space="preserve"> el .</w:t>
-      </w:r>
-      <w:proofErr w:type="spellStart"/>
-      <w:r>
-        <w:t>exe</w:t>
-      </w:r>
-      <w:proofErr w:type="spellEnd"/>
-      <w:r>
-        <w:t xml:space="preserve"> al </w:t>
-      </w:r>
-      <w:proofErr w:type="spellStart"/>
-      <w:r>
-        <w:t>repositorio</w:t>
-      </w:r>
-      <w:proofErr w:type="spellEnd"/>
-    </w:p>
-    <w:p>
-      <w:pPr>
-        <w:pBdr>
-          <w:top w:val="single" w:sz="4" w:space="1" w:color="000000"/>
-          <w:left w:val="single" w:sz="4" w:space="4" w:color="000000"/>
-          <w:bottom w:val="single" w:sz="4" w:space="1" w:color="000000"/>
-          <w:right w:val="single" w:sz="4" w:space="4" w:color="000000"/>
-        </w:pBdr>
-        <w:rPr>
-          <w:b/>
-        </w:rPr>
-      </w:pPr>
-      <w:r>
+      <w:r>
+        <w:rPr>
+          <w:noProof/>
+        </w:rPr>
         <w:drawing>
-          <wp:inline distT="0" distB="0" distL="0" distR="0" wp14:anchorId="5BF1AA9F" wp14:editId="6245D125">
+          <wp:inline distT="0" distB="0" distL="0" distR="0" wp14:anchorId="3E67ABC5" wp14:editId="48E6C922">
             <wp:extent cx="5400040" cy="2869565"/>
             <wp:effectExtent l="0" t="0" r="0" b="6985"/>
             <wp:docPr id="1963825145" name="Imagen 1" descr="Texto&#10;&#10;Descripción generada automáticamente"/>
@@ -724,7 +983,7 @@
                     <pic:cNvPicPr/>
                   </pic:nvPicPr>
                   <pic:blipFill>
-                    <a:blip r:embed="rId9"/>
+                    <a:blip r:embed="rId10"/>
                     <a:stretch>
                       <a:fillRect/>
                     </a:stretch>
@@ -757,19 +1016,185 @@
           <w:b/>
         </w:rPr>
       </w:pPr>
-    </w:p>
-    <w:p>
-      <w:pPr>
-        <w:pBdr>
-          <w:top w:val="single" w:sz="4" w:space="1" w:color="000000"/>
-          <w:left w:val="single" w:sz="4" w:space="4" w:color="000000"/>
-          <w:bottom w:val="single" w:sz="4" w:space="1" w:color="000000"/>
-          <w:right w:val="single" w:sz="4" w:space="4" w:color="000000"/>
-        </w:pBdr>
-        <w:rPr>
-          <w:b/>
-        </w:rPr>
-      </w:pPr>
+      <w:r>
+        <w:rPr>
+          <w:b/>
+        </w:rPr>
+        <w:t>Tarea 3 (2p)</w:t>
+      </w:r>
+    </w:p>
+    <w:p>
+      <w:pPr>
+        <w:pBdr>
+          <w:top w:val="single" w:sz="4" w:space="1" w:color="000000"/>
+          <w:left w:val="single" w:sz="4" w:space="4" w:color="000000"/>
+          <w:bottom w:val="single" w:sz="4" w:space="1" w:color="000000"/>
+          <w:right w:val="single" w:sz="4" w:space="4" w:color="000000"/>
+        </w:pBdr>
+      </w:pPr>
+      <w:r>
+        <w:t>compila el programa y sube el .exe al repositorio</w:t>
+      </w:r>
+    </w:p>
+    <w:p>
+      <w:pPr>
+        <w:pBdr>
+          <w:top w:val="single" w:sz="4" w:space="1" w:color="000000"/>
+          <w:left w:val="single" w:sz="4" w:space="4" w:color="000000"/>
+          <w:bottom w:val="single" w:sz="4" w:space="1" w:color="000000"/>
+          <w:right w:val="single" w:sz="4" w:space="4" w:color="000000"/>
+        </w:pBdr>
+        <w:rPr>
+          <w:b/>
+        </w:rPr>
+      </w:pPr>
+      <w:r>
+        <w:rPr>
+          <w:b/>
+        </w:rPr>
+        <w:lastRenderedPageBreak/>
+        <w:drawing>
+          <wp:inline distT="0" distB="0" distL="0" distR="0" wp14:anchorId="3EC52F55" wp14:editId="50C19E0E">
+            <wp:extent cx="5400040" cy="1998345"/>
+            <wp:effectExtent l="0" t="0" r="0" b="1905"/>
+            <wp:docPr id="101449062" name="Imagen 1" descr="Texto&#10;&#10;Descripción generada automáticamente"/>
+            <wp:cNvGraphicFramePr>
+              <a:graphicFrameLocks xmlns:a="http://schemas.openxmlformats.org/drawingml/2006/main" noChangeAspect="1"/>
+            </wp:cNvGraphicFramePr>
+            <a:graphic xmlns:a="http://schemas.openxmlformats.org/drawingml/2006/main">
+              <a:graphicData uri="http://schemas.openxmlformats.org/drawingml/2006/picture">
+                <pic:pic xmlns:pic="http://schemas.openxmlformats.org/drawingml/2006/picture">
+                  <pic:nvPicPr>
+                    <pic:cNvPr id="101449062" name="Imagen 1" descr="Texto&#10;&#10;Descripción generada automáticamente"/>
+                    <pic:cNvPicPr/>
+                  </pic:nvPicPr>
+                  <pic:blipFill>
+                    <a:blip r:embed="rId11"/>
+                    <a:stretch>
+                      <a:fillRect/>
+                    </a:stretch>
+                  </pic:blipFill>
+                  <pic:spPr>
+                    <a:xfrm>
+                      <a:off x="0" y="0"/>
+                      <a:ext cx="5400040" cy="1998345"/>
+                    </a:xfrm>
+                    <a:prstGeom prst="rect">
+                      <a:avLst/>
+                    </a:prstGeom>
+                  </pic:spPr>
+                </pic:pic>
+              </a:graphicData>
+            </a:graphic>
+          </wp:inline>
+        </w:drawing>
+      </w:r>
+    </w:p>
+    <w:p>
+      <w:pPr>
+        <w:pBdr>
+          <w:top w:val="single" w:sz="4" w:space="1" w:color="000000"/>
+          <w:left w:val="single" w:sz="4" w:space="4" w:color="000000"/>
+          <w:bottom w:val="single" w:sz="4" w:space="1" w:color="000000"/>
+          <w:right w:val="single" w:sz="4" w:space="4" w:color="000000"/>
+        </w:pBdr>
+        <w:rPr>
+          <w:b/>
+        </w:rPr>
+      </w:pPr>
+      <w:r>
+        <w:rPr>
+          <w:b/>
+        </w:rPr>
+        <w:drawing>
+          <wp:inline distT="0" distB="0" distL="0" distR="0" wp14:anchorId="25D2C241" wp14:editId="059E284F">
+            <wp:extent cx="5400040" cy="2087245"/>
+            <wp:effectExtent l="0" t="0" r="0" b="8255"/>
+            <wp:docPr id="1906148299" name="Imagen 1" descr="Texto&#10;&#10;Descripción generada automáticamente"/>
+            <wp:cNvGraphicFramePr>
+              <a:graphicFrameLocks xmlns:a="http://schemas.openxmlformats.org/drawingml/2006/main" noChangeAspect="1"/>
+            </wp:cNvGraphicFramePr>
+            <a:graphic xmlns:a="http://schemas.openxmlformats.org/drawingml/2006/main">
+              <a:graphicData uri="http://schemas.openxmlformats.org/drawingml/2006/picture">
+                <pic:pic xmlns:pic="http://schemas.openxmlformats.org/drawingml/2006/picture">
+                  <pic:nvPicPr>
+                    <pic:cNvPr id="1906148299" name="Imagen 1" descr="Texto&#10;&#10;Descripción generada automáticamente"/>
+                    <pic:cNvPicPr/>
+                  </pic:nvPicPr>
+                  <pic:blipFill>
+                    <a:blip r:embed="rId12"/>
+                    <a:stretch>
+                      <a:fillRect/>
+                    </a:stretch>
+                  </pic:blipFill>
+                  <pic:spPr>
+                    <a:xfrm>
+                      <a:off x="0" y="0"/>
+                      <a:ext cx="5400040" cy="2087245"/>
+                    </a:xfrm>
+                    <a:prstGeom prst="rect">
+                      <a:avLst/>
+                    </a:prstGeom>
+                  </pic:spPr>
+                </pic:pic>
+              </a:graphicData>
+            </a:graphic>
+          </wp:inline>
+        </w:drawing>
+      </w:r>
+    </w:p>
+    <w:p>
+      <w:pPr>
+        <w:pBdr>
+          <w:top w:val="single" w:sz="4" w:space="1" w:color="000000"/>
+          <w:left w:val="single" w:sz="4" w:space="4" w:color="000000"/>
+          <w:bottom w:val="single" w:sz="4" w:space="1" w:color="000000"/>
+          <w:right w:val="single" w:sz="4" w:space="4" w:color="000000"/>
+        </w:pBdr>
+        <w:rPr>
+          <w:b/>
+        </w:rPr>
+      </w:pPr>
+      <w:r>
+        <w:rPr>
+          <w:b/>
+        </w:rPr>
+        <w:drawing>
+          <wp:inline distT="0" distB="0" distL="0" distR="0" wp14:anchorId="5A92EB0A" wp14:editId="324CF18B">
+            <wp:extent cx="5400040" cy="1295400"/>
+            <wp:effectExtent l="0" t="0" r="0" b="0"/>
+            <wp:docPr id="1385533564" name="Imagen 1" descr="Texto&#10;&#10;Descripción generada automáticamente"/>
+            <wp:cNvGraphicFramePr>
+              <a:graphicFrameLocks xmlns:a="http://schemas.openxmlformats.org/drawingml/2006/main" noChangeAspect="1"/>
+            </wp:cNvGraphicFramePr>
+            <a:graphic xmlns:a="http://schemas.openxmlformats.org/drawingml/2006/main">
+              <a:graphicData uri="http://schemas.openxmlformats.org/drawingml/2006/picture">
+                <pic:pic xmlns:pic="http://schemas.openxmlformats.org/drawingml/2006/picture">
+                  <pic:nvPicPr>
+                    <pic:cNvPr id="1385533564" name="Imagen 1" descr="Texto&#10;&#10;Descripción generada automáticamente"/>
+                    <pic:cNvPicPr/>
+                  </pic:nvPicPr>
+                  <pic:blipFill>
+                    <a:blip r:embed="rId13"/>
+                    <a:stretch>
+                      <a:fillRect/>
+                    </a:stretch>
+                  </pic:blipFill>
+                  <pic:spPr>
+                    <a:xfrm>
+                      <a:off x="0" y="0"/>
+                      <a:ext cx="5400040" cy="1295400"/>
+                    </a:xfrm>
+                    <a:prstGeom prst="rect">
+                      <a:avLst/>
+                    </a:prstGeom>
+                  </pic:spPr>
+                </pic:pic>
+              </a:graphicData>
+            </a:graphic>
+          </wp:inline>
+        </w:drawing>
+      </w:r>
     </w:p>
     <w:p>
       <w:pPr>
@@ -849,65 +1274,32 @@
         <w:rPr>
           <w:b/>
         </w:rPr>
-        <w:t xml:space="preserve">Explica que es una </w:t>
-      </w:r>
-      <w:proofErr w:type="spellStart"/>
-      <w:r>
-        <w:rPr>
-          <w:b/>
-        </w:rPr>
-        <w:t>metodología</w:t>
-      </w:r>
-      <w:proofErr w:type="spellEnd"/>
-      <w:r>
-        <w:rPr>
-          <w:b/>
-        </w:rPr>
-        <w:t xml:space="preserve"> </w:t>
-      </w:r>
-      <w:proofErr w:type="spellStart"/>
-      <w:r>
-        <w:rPr>
-          <w:b/>
-        </w:rPr>
-        <w:t>ágil</w:t>
-      </w:r>
-      <w:proofErr w:type="spellEnd"/>
-      <w:r>
-        <w:rPr>
-          <w:b/>
-        </w:rPr>
-        <w:t xml:space="preserve"> (1p)</w:t>
-      </w:r>
-      <w:r>
-        <w:t xml:space="preserve"> (*</w:t>
-      </w:r>
-      <w:proofErr w:type="spellStart"/>
-      <w:r>
-        <w:t>corta</w:t>
-      </w:r>
-      <w:proofErr w:type="spellEnd"/>
-      <w:r>
-        <w:t xml:space="preserve">-pega no se </w:t>
-      </w:r>
-      <w:proofErr w:type="spellStart"/>
-      <w:r>
-        <w:t>evaluará</w:t>
-      </w:r>
-      <w:proofErr w:type="spellEnd"/>
-      <w:r>
-        <w:t>)</w:t>
-      </w:r>
-    </w:p>
-    <w:p>
-      <w:pPr>
-        <w:pBdr>
-          <w:top w:val="single" w:sz="4" w:space="1" w:color="000000"/>
-          <w:left w:val="single" w:sz="4" w:space="4" w:color="000000"/>
-          <w:bottom w:val="single" w:sz="4" w:space="1" w:color="000000"/>
-          <w:right w:val="single" w:sz="4" w:space="4" w:color="000000"/>
-        </w:pBdr>
-      </w:pPr>
+        <w:t>Explica que es una metodología ágil (1p)</w:t>
+      </w:r>
+      <w:r>
+        <w:t xml:space="preserve"> (*corta-pega no se evaluará)</w:t>
+      </w:r>
+    </w:p>
+    <w:p>
+      <w:pPr>
+        <w:pBdr>
+          <w:top w:val="single" w:sz="4" w:space="1" w:color="000000"/>
+          <w:left w:val="single" w:sz="4" w:space="4" w:color="000000"/>
+          <w:bottom w:val="single" w:sz="4" w:space="1" w:color="000000"/>
+          <w:right w:val="single" w:sz="4" w:space="4" w:color="000000"/>
+        </w:pBdr>
+      </w:pPr>
+      <w:r>
+        <w:t xml:space="preserve">Es un método de Trabajo utilizado en la programación que busca mejorar la flexibilidad y la colaboración durante el proceso de el desarrollo de un proyecto, esta </w:t>
+      </w:r>
+      <w:proofErr w:type="spellStart"/>
+      <w:r>
+        <w:t>està</w:t>
+      </w:r>
+      <w:proofErr w:type="spellEnd"/>
+      <w:r>
+        <w:t xml:space="preserve"> dividida en ciclos, los cuales se van completando consecutivamente.</w:t>
+      </w:r>
     </w:p>
     <w:p>
       <w:pPr>
@@ -937,195 +1329,371 @@
           <w:right w:val="single" w:sz="4" w:space="4" w:color="000000"/>
         </w:pBdr>
       </w:pPr>
-      <w:proofErr w:type="spellStart"/>
-      <w:r>
-        <w:t>Define</w:t>
-      </w:r>
-      <w:proofErr w:type="spellEnd"/>
-      <w:r>
-        <w:t xml:space="preserve"> 10 </w:t>
-      </w:r>
-      <w:proofErr w:type="spellStart"/>
-      <w:r>
-        <w:t>requisitos</w:t>
-      </w:r>
-      <w:proofErr w:type="spellEnd"/>
-      <w:r>
-        <w:t xml:space="preserve"> </w:t>
-      </w:r>
-      <w:proofErr w:type="spellStart"/>
-      <w:r>
-        <w:t>funcionales</w:t>
-      </w:r>
-      <w:proofErr w:type="spellEnd"/>
-      <w:r>
-        <w:t xml:space="preserve"> (2) y no </w:t>
-      </w:r>
-      <w:proofErr w:type="spellStart"/>
-      <w:r>
-        <w:t>funcionales</w:t>
-      </w:r>
-      <w:proofErr w:type="spellEnd"/>
-      <w:r>
-        <w:t xml:space="preserve"> (2) de una </w:t>
-      </w:r>
-      <w:proofErr w:type="spellStart"/>
-      <w:r>
-        <w:t>aplicación</w:t>
-      </w:r>
-      <w:proofErr w:type="spellEnd"/>
-      <w:r>
-        <w:t xml:space="preserve"> web para una </w:t>
-      </w:r>
-      <w:proofErr w:type="spellStart"/>
-      <w:r>
-        <w:t>tienda</w:t>
-      </w:r>
-      <w:proofErr w:type="spellEnd"/>
-      <w:r>
-        <w:t xml:space="preserve"> en </w:t>
-      </w:r>
-      <w:proofErr w:type="spellStart"/>
-      <w:r>
-        <w:t>línea</w:t>
-      </w:r>
-      <w:proofErr w:type="spellEnd"/>
-      <w:r>
-        <w:t xml:space="preserve"> que vende </w:t>
-      </w:r>
-      <w:proofErr w:type="spellStart"/>
-      <w:r>
-        <w:t>productos</w:t>
-      </w:r>
-      <w:proofErr w:type="spellEnd"/>
-      <w:r>
-        <w:t xml:space="preserve"> </w:t>
-      </w:r>
-      <w:proofErr w:type="spellStart"/>
-      <w:r>
-        <w:t>electrónicos</w:t>
-      </w:r>
-      <w:proofErr w:type="spellEnd"/>
-      <w:r>
-        <w:t>.</w:t>
-      </w:r>
-    </w:p>
-    <w:p>
-      <w:pPr>
-        <w:pBdr>
-          <w:top w:val="single" w:sz="4" w:space="1" w:color="000000"/>
-          <w:left w:val="single" w:sz="4" w:space="4" w:color="000000"/>
-          <w:bottom w:val="single" w:sz="4" w:space="1" w:color="000000"/>
-          <w:right w:val="single" w:sz="4" w:space="4" w:color="000000"/>
-        </w:pBdr>
-      </w:pPr>
-      <w:r>
-        <w:t xml:space="preserve">La </w:t>
-      </w:r>
-      <w:proofErr w:type="spellStart"/>
-      <w:r>
-        <w:t>aplicación</w:t>
-      </w:r>
-      <w:proofErr w:type="spellEnd"/>
-      <w:r>
-        <w:t xml:space="preserve"> </w:t>
-      </w:r>
-      <w:proofErr w:type="spellStart"/>
-      <w:r>
-        <w:t>permitirá</w:t>
-      </w:r>
-      <w:proofErr w:type="spellEnd"/>
-      <w:r>
-        <w:t xml:space="preserve"> a los </w:t>
-      </w:r>
-      <w:proofErr w:type="spellStart"/>
-      <w:r>
-        <w:t>usuarios</w:t>
-      </w:r>
-      <w:proofErr w:type="spellEnd"/>
-      <w:r>
-        <w:t xml:space="preserve"> navegar por el </w:t>
-      </w:r>
-      <w:proofErr w:type="spellStart"/>
+      <w:r>
+        <w:t>Define 10 requisitos funcionales (2) y no funcionales (2) de una aplicación web para una tienda en línea que vende productos electrónicos.</w:t>
+      </w:r>
+    </w:p>
+    <w:p>
+      <w:pPr>
+        <w:pBdr>
+          <w:top w:val="single" w:sz="4" w:space="1" w:color="000000"/>
+          <w:left w:val="single" w:sz="4" w:space="4" w:color="000000"/>
+          <w:bottom w:val="single" w:sz="4" w:space="1" w:color="000000"/>
+          <w:right w:val="single" w:sz="4" w:space="4" w:color="000000"/>
+        </w:pBdr>
+      </w:pPr>
+      <w:r>
+        <w:t xml:space="preserve">La aplicación permitirá a los usuarios navegar por el catálogo de productos, agregar artículos a su carrito de compras, realizar pedidos y gestionar sus cuentas. </w:t>
+      </w:r>
+    </w:p>
+    <w:p>
+      <w:pPr>
+        <w:pBdr>
+          <w:top w:val="single" w:sz="4" w:space="1" w:color="000000"/>
+          <w:left w:val="single" w:sz="4" w:space="4" w:color="000000"/>
+          <w:bottom w:val="single" w:sz="4" w:space="1" w:color="000000"/>
+          <w:right w:val="single" w:sz="4" w:space="4" w:color="000000"/>
+        </w:pBdr>
+      </w:pPr>
+      <w:r>
+        <w:lastRenderedPageBreak/>
+        <w:t>Requisitos funcionales:</w:t>
+      </w:r>
+    </w:p>
+    <w:p>
+      <w:pPr>
+        <w:pBdr>
+          <w:top w:val="single" w:sz="4" w:space="1" w:color="000000"/>
+          <w:left w:val="single" w:sz="4" w:space="4" w:color="000000"/>
+          <w:bottom w:val="single" w:sz="4" w:space="1" w:color="000000"/>
+          <w:right w:val="single" w:sz="4" w:space="4" w:color="000000"/>
+        </w:pBdr>
+      </w:pPr>
+    </w:p>
+    <w:p>
+      <w:pPr>
+        <w:pBdr>
+          <w:top w:val="single" w:sz="4" w:space="1" w:color="000000"/>
+          <w:left w:val="single" w:sz="4" w:space="4" w:color="000000"/>
+          <w:bottom w:val="single" w:sz="4" w:space="1" w:color="000000"/>
+          <w:right w:val="single" w:sz="4" w:space="4" w:color="000000"/>
+        </w:pBdr>
+      </w:pPr>
+      <w:r>
+        <w:t>1.Registro e Inicio de sesión de usuarios:</w:t>
+      </w:r>
+    </w:p>
+    <w:p>
+      <w:pPr>
+        <w:pBdr>
+          <w:top w:val="single" w:sz="4" w:space="1" w:color="000000"/>
+          <w:left w:val="single" w:sz="4" w:space="4" w:color="000000"/>
+          <w:bottom w:val="single" w:sz="4" w:space="1" w:color="000000"/>
+          <w:right w:val="single" w:sz="4" w:space="4" w:color="000000"/>
+        </w:pBdr>
+      </w:pPr>
+      <w:r>
+        <w:t>Los usuarios deben poder registrarse e iniciar sesión en la tienda.</w:t>
+      </w:r>
+    </w:p>
+    <w:p>
+      <w:pPr>
+        <w:pBdr>
+          <w:top w:val="single" w:sz="4" w:space="1" w:color="000000"/>
+          <w:left w:val="single" w:sz="4" w:space="4" w:color="000000"/>
+          <w:bottom w:val="single" w:sz="4" w:space="1" w:color="000000"/>
+          <w:right w:val="single" w:sz="4" w:space="4" w:color="000000"/>
+        </w:pBdr>
+      </w:pPr>
+      <w:r>
+        <w:t>2. Catálogo de productos:</w:t>
+      </w:r>
+    </w:p>
+    <w:p>
+      <w:pPr>
+        <w:pBdr>
+          <w:top w:val="single" w:sz="4" w:space="1" w:color="000000"/>
+          <w:left w:val="single" w:sz="4" w:space="4" w:color="000000"/>
+          <w:bottom w:val="single" w:sz="4" w:space="1" w:color="000000"/>
+          <w:right w:val="single" w:sz="4" w:space="4" w:color="000000"/>
+        </w:pBdr>
+      </w:pPr>
+      <w:r>
+        <w:t xml:space="preserve">Debe incluir un </w:t>
+      </w:r>
       <w:r>
         <w:t>catálogo</w:t>
       </w:r>
-      <w:proofErr w:type="spellEnd"/>
-      <w:r>
-        <w:t xml:space="preserve"> de </w:t>
-      </w:r>
-      <w:proofErr w:type="spellStart"/>
-      <w:r>
-        <w:t>productos</w:t>
-      </w:r>
-      <w:proofErr w:type="spellEnd"/>
-      <w:r>
-        <w:t xml:space="preserve">, agregar </w:t>
-      </w:r>
-      <w:proofErr w:type="spellStart"/>
-      <w:r>
-        <w:t>artículos</w:t>
-      </w:r>
-      <w:proofErr w:type="spellEnd"/>
-      <w:r>
-        <w:t xml:space="preserve"> a </w:t>
-      </w:r>
-      <w:proofErr w:type="spellStart"/>
-      <w:r>
-        <w:t>su</w:t>
-      </w:r>
-      <w:proofErr w:type="spellEnd"/>
-      <w:r>
-        <w:t xml:space="preserve"> </w:t>
-      </w:r>
-      <w:proofErr w:type="spellStart"/>
-      <w:r>
-        <w:t>carrito</w:t>
-      </w:r>
-      <w:proofErr w:type="spellEnd"/>
-      <w:r>
-        <w:t xml:space="preserve"> de </w:t>
-      </w:r>
-      <w:proofErr w:type="spellStart"/>
-      <w:r>
-        <w:t>compras</w:t>
-      </w:r>
-      <w:proofErr w:type="spellEnd"/>
-      <w:r>
-        <w:t xml:space="preserve">, </w:t>
-      </w:r>
-      <w:proofErr w:type="spellStart"/>
-      <w:r>
-        <w:t>realizar</w:t>
-      </w:r>
-      <w:proofErr w:type="spellEnd"/>
-      <w:r>
-        <w:t xml:space="preserve"> </w:t>
-      </w:r>
-      <w:proofErr w:type="spellStart"/>
-      <w:r>
-        <w:t>pedidos</w:t>
-      </w:r>
-      <w:proofErr w:type="spellEnd"/>
-      <w:r>
-        <w:t xml:space="preserve"> y gestionar </w:t>
-      </w:r>
-      <w:proofErr w:type="spellStart"/>
-      <w:r>
-        <w:t>sus</w:t>
-      </w:r>
-      <w:proofErr w:type="spellEnd"/>
-      <w:r>
-        <w:t xml:space="preserve"> </w:t>
-      </w:r>
-      <w:proofErr w:type="spellStart"/>
-      <w:r>
-        <w:t>cuentas</w:t>
-      </w:r>
-      <w:proofErr w:type="spellEnd"/>
-      <w:r>
-        <w:t xml:space="preserve">. </w:t>
-      </w:r>
+      <w:r>
+        <w:t xml:space="preserve"> que muestre los productos que </w:t>
+      </w:r>
+      <w:r>
+        <w:t>estén</w:t>
+      </w:r>
+      <w:r>
+        <w:t xml:space="preserve"> a la venta en la tienda, incluyendo </w:t>
+      </w:r>
+      <w:r>
+        <w:t>imágenes</w:t>
+      </w:r>
+      <w:r>
+        <w:t>, una descripción del producto y el precio.</w:t>
+      </w:r>
+    </w:p>
+    <w:p>
+      <w:pPr>
+        <w:pBdr>
+          <w:top w:val="single" w:sz="4" w:space="1" w:color="000000"/>
+          <w:left w:val="single" w:sz="4" w:space="4" w:color="000000"/>
+          <w:bottom w:val="single" w:sz="4" w:space="1" w:color="000000"/>
+          <w:right w:val="single" w:sz="4" w:space="4" w:color="000000"/>
+        </w:pBdr>
+      </w:pPr>
+      <w:r>
+        <w:t xml:space="preserve">3. </w:t>
+      </w:r>
+      <w:r>
+        <w:t>Carrito de compra;</w:t>
+      </w:r>
+    </w:p>
+    <w:p>
+      <w:pPr>
+        <w:pBdr>
+          <w:top w:val="single" w:sz="4" w:space="1" w:color="000000"/>
+          <w:left w:val="single" w:sz="4" w:space="4" w:color="000000"/>
+          <w:bottom w:val="single" w:sz="4" w:space="1" w:color="000000"/>
+          <w:right w:val="single" w:sz="4" w:space="4" w:color="000000"/>
+        </w:pBdr>
+      </w:pPr>
+      <w:r>
+        <w:t>Tiene que haber un carrito donde el usuario pueda ver los artículos que lleva seleccionados en cada momento.</w:t>
+      </w:r>
+    </w:p>
+    <w:p>
+      <w:pPr>
+        <w:pBdr>
+          <w:top w:val="single" w:sz="4" w:space="1" w:color="000000"/>
+          <w:left w:val="single" w:sz="4" w:space="4" w:color="000000"/>
+          <w:bottom w:val="single" w:sz="4" w:space="1" w:color="000000"/>
+          <w:right w:val="single" w:sz="4" w:space="4" w:color="000000"/>
+        </w:pBdr>
+      </w:pPr>
+      <w:r>
+        <w:t>4. Proceso de pago:</w:t>
+      </w:r>
+    </w:p>
+    <w:p>
+      <w:pPr>
+        <w:pBdr>
+          <w:top w:val="single" w:sz="4" w:space="1" w:color="000000"/>
+          <w:left w:val="single" w:sz="4" w:space="4" w:color="000000"/>
+          <w:bottom w:val="single" w:sz="4" w:space="1" w:color="000000"/>
+          <w:right w:val="single" w:sz="4" w:space="4" w:color="000000"/>
+        </w:pBdr>
+      </w:pPr>
+      <w:r>
+        <w:t>La tienda debe tener un proceso donde el usuario pueda pagar sus productos directamente desde la página de la tienda.</w:t>
+      </w:r>
+    </w:p>
+    <w:p>
+      <w:pPr>
+        <w:pBdr>
+          <w:top w:val="single" w:sz="4" w:space="1" w:color="000000"/>
+          <w:left w:val="single" w:sz="4" w:space="4" w:color="000000"/>
+          <w:bottom w:val="single" w:sz="4" w:space="1" w:color="000000"/>
+          <w:right w:val="single" w:sz="4" w:space="4" w:color="000000"/>
+        </w:pBdr>
+      </w:pPr>
+      <w:r>
+        <w:t>5. Gestión de pedidos:</w:t>
+      </w:r>
+    </w:p>
+    <w:p>
+      <w:pPr>
+        <w:pBdr>
+          <w:top w:val="single" w:sz="4" w:space="1" w:color="000000"/>
+          <w:left w:val="single" w:sz="4" w:space="4" w:color="000000"/>
+          <w:bottom w:val="single" w:sz="4" w:space="1" w:color="000000"/>
+          <w:right w:val="single" w:sz="4" w:space="4" w:color="000000"/>
+        </w:pBdr>
+      </w:pPr>
+      <w:r>
+        <w:t>La tienda también debe tener un apartado que permita a los usuarios revisar el estado de sus pedidos.</w:t>
+      </w:r>
+    </w:p>
+    <w:p>
+      <w:pPr>
+        <w:pBdr>
+          <w:top w:val="single" w:sz="4" w:space="1" w:color="000000"/>
+          <w:left w:val="single" w:sz="4" w:space="4" w:color="000000"/>
+          <w:bottom w:val="single" w:sz="4" w:space="1" w:color="000000"/>
+          <w:right w:val="single" w:sz="4" w:space="4" w:color="000000"/>
+        </w:pBdr>
+      </w:pPr>
+    </w:p>
+    <w:p>
+      <w:pPr>
+        <w:pBdr>
+          <w:top w:val="single" w:sz="4" w:space="1" w:color="000000"/>
+          <w:left w:val="single" w:sz="4" w:space="4" w:color="000000"/>
+          <w:bottom w:val="single" w:sz="4" w:space="1" w:color="000000"/>
+          <w:right w:val="single" w:sz="4" w:space="4" w:color="000000"/>
+        </w:pBdr>
+      </w:pPr>
+      <w:r>
+        <w:t>Requisitos no funcionales:</w:t>
+      </w:r>
+    </w:p>
+    <w:p>
+      <w:pPr>
+        <w:pBdr>
+          <w:top w:val="single" w:sz="4" w:space="1" w:color="000000"/>
+          <w:left w:val="single" w:sz="4" w:space="4" w:color="000000"/>
+          <w:bottom w:val="single" w:sz="4" w:space="1" w:color="000000"/>
+          <w:right w:val="single" w:sz="4" w:space="4" w:color="000000"/>
+        </w:pBdr>
+      </w:pPr>
+      <w:r>
+        <w:t>1. Tiempos de carga:</w:t>
+      </w:r>
+    </w:p>
+    <w:p>
+      <w:pPr>
+        <w:pBdr>
+          <w:top w:val="single" w:sz="4" w:space="1" w:color="000000"/>
+          <w:left w:val="single" w:sz="4" w:space="4" w:color="000000"/>
+          <w:bottom w:val="single" w:sz="4" w:space="1" w:color="000000"/>
+          <w:right w:val="single" w:sz="4" w:space="4" w:color="000000"/>
+        </w:pBdr>
+      </w:pPr>
+      <w:r>
+        <w:t xml:space="preserve">La tienda debe tener unos tiempos de carga rápidos para que </w:t>
+      </w:r>
+      <w:proofErr w:type="gramStart"/>
+      <w:r>
+        <w:t>el usuarios</w:t>
+      </w:r>
+      <w:proofErr w:type="gramEnd"/>
+      <w:r>
+        <w:t xml:space="preserve"> pueda navegar de manera fluida.</w:t>
+      </w:r>
+    </w:p>
+    <w:p>
+      <w:pPr>
+        <w:pBdr>
+          <w:top w:val="single" w:sz="4" w:space="1" w:color="000000"/>
+          <w:left w:val="single" w:sz="4" w:space="4" w:color="000000"/>
+          <w:bottom w:val="single" w:sz="4" w:space="1" w:color="000000"/>
+          <w:right w:val="single" w:sz="4" w:space="4" w:color="000000"/>
+        </w:pBdr>
+      </w:pPr>
+      <w:r>
+        <w:t>2. Seguridad:</w:t>
+      </w:r>
+    </w:p>
+    <w:p>
+      <w:pPr>
+        <w:pBdr>
+          <w:top w:val="single" w:sz="4" w:space="1" w:color="000000"/>
+          <w:left w:val="single" w:sz="4" w:space="4" w:color="000000"/>
+          <w:bottom w:val="single" w:sz="4" w:space="1" w:color="000000"/>
+          <w:right w:val="single" w:sz="4" w:space="4" w:color="000000"/>
+        </w:pBdr>
+      </w:pPr>
+      <w:r>
+        <w:t>Debe cumplir con los parámetros de seguridad para no poner en peligro al usuario.</w:t>
+      </w:r>
+    </w:p>
+    <w:p>
+      <w:pPr>
+        <w:pBdr>
+          <w:top w:val="single" w:sz="4" w:space="1" w:color="000000"/>
+          <w:left w:val="single" w:sz="4" w:space="4" w:color="000000"/>
+          <w:bottom w:val="single" w:sz="4" w:space="1" w:color="000000"/>
+          <w:right w:val="single" w:sz="4" w:space="4" w:color="000000"/>
+        </w:pBdr>
+      </w:pPr>
+      <w:r>
+        <w:t>3. Escalabilidad:</w:t>
+      </w:r>
+    </w:p>
+    <w:p>
+      <w:pPr>
+        <w:pBdr>
+          <w:top w:val="single" w:sz="4" w:space="1" w:color="000000"/>
+          <w:left w:val="single" w:sz="4" w:space="4" w:color="000000"/>
+          <w:bottom w:val="single" w:sz="4" w:space="1" w:color="000000"/>
+          <w:right w:val="single" w:sz="4" w:space="4" w:color="000000"/>
+        </w:pBdr>
+      </w:pPr>
+      <w:r>
+        <w:t>Debe poder soportar un aumento de usuarios mínimo.</w:t>
+      </w:r>
+    </w:p>
+    <w:p>
+      <w:pPr>
+        <w:pBdr>
+          <w:top w:val="single" w:sz="4" w:space="1" w:color="000000"/>
+          <w:left w:val="single" w:sz="4" w:space="4" w:color="000000"/>
+          <w:bottom w:val="single" w:sz="4" w:space="1" w:color="000000"/>
+          <w:right w:val="single" w:sz="4" w:space="4" w:color="000000"/>
+        </w:pBdr>
+      </w:pPr>
+      <w:r>
+        <w:t>4. Disponibilidad:</w:t>
+      </w:r>
+    </w:p>
+    <w:p>
+      <w:pPr>
+        <w:pBdr>
+          <w:top w:val="single" w:sz="4" w:space="1" w:color="000000"/>
+          <w:left w:val="single" w:sz="4" w:space="4" w:color="000000"/>
+          <w:bottom w:val="single" w:sz="4" w:space="1" w:color="000000"/>
+          <w:right w:val="single" w:sz="4" w:space="4" w:color="000000"/>
+        </w:pBdr>
+      </w:pPr>
+      <w:r>
+        <w:t>La página debe estar disponible constantemente para que los usuarios puedan acceder a ella.</w:t>
+      </w:r>
+    </w:p>
+    <w:p>
+      <w:pPr>
+        <w:pBdr>
+          <w:top w:val="single" w:sz="4" w:space="1" w:color="000000"/>
+          <w:left w:val="single" w:sz="4" w:space="4" w:color="000000"/>
+          <w:bottom w:val="single" w:sz="4" w:space="1" w:color="000000"/>
+          <w:right w:val="single" w:sz="4" w:space="4" w:color="000000"/>
+        </w:pBdr>
+      </w:pPr>
+      <w:r>
+        <w:t xml:space="preserve">5. </w:t>
+      </w:r>
+      <w:r>
+        <w:t>Compatibilidad con navegadores:</w:t>
+      </w:r>
+    </w:p>
+    <w:p>
+      <w:pPr>
+        <w:pBdr>
+          <w:top w:val="single" w:sz="4" w:space="1" w:color="000000"/>
+          <w:left w:val="single" w:sz="4" w:space="4" w:color="000000"/>
+          <w:bottom w:val="single" w:sz="4" w:space="1" w:color="000000"/>
+          <w:right w:val="single" w:sz="4" w:space="4" w:color="000000"/>
+        </w:pBdr>
+      </w:pPr>
+      <w:r>
+        <w:t>La página debe ser compatible con todos los navegadores.</w:t>
+      </w:r>
+    </w:p>
+    <w:p>
+      <w:pPr>
+        <w:pBdr>
+          <w:top w:val="single" w:sz="4" w:space="1" w:color="000000"/>
+          <w:left w:val="single" w:sz="4" w:space="4" w:color="000000"/>
+          <w:bottom w:val="single" w:sz="4" w:space="1" w:color="000000"/>
+          <w:right w:val="single" w:sz="4" w:space="4" w:color="000000"/>
+        </w:pBdr>
+      </w:pPr>
     </w:p>
     <w:p>
       <w:pPr>
@@ -1166,105 +1734,74 @@
         </w:pBdr>
       </w:pPr>
       <w:r>
-        <w:t xml:space="preserve">Genera un </w:t>
-      </w:r>
-      <w:proofErr w:type="spellStart"/>
-      <w:r>
-        <w:t>tablero</w:t>
-      </w:r>
-      <w:proofErr w:type="spellEnd"/>
-      <w:r>
-        <w:t xml:space="preserve"> de </w:t>
-      </w:r>
-      <w:proofErr w:type="spellStart"/>
-      <w:r>
-        <w:t>Trello</w:t>
-      </w:r>
-      <w:proofErr w:type="spellEnd"/>
-      <w:r>
-        <w:t xml:space="preserve"> y </w:t>
-      </w:r>
-      <w:proofErr w:type="spellStart"/>
-      <w:r>
-        <w:t>coloca</w:t>
-      </w:r>
-      <w:proofErr w:type="spellEnd"/>
-      <w:r>
-        <w:t xml:space="preserve"> los </w:t>
-      </w:r>
-      <w:proofErr w:type="spellStart"/>
-      <w:r>
-        <w:t>requisitos</w:t>
-      </w:r>
-      <w:proofErr w:type="spellEnd"/>
-      <w:r>
-        <w:t xml:space="preserve"> </w:t>
-      </w:r>
-      <w:proofErr w:type="spellStart"/>
-      <w:r>
-        <w:t>funcionales</w:t>
-      </w:r>
-      <w:proofErr w:type="spellEnd"/>
-      <w:r>
-        <w:t xml:space="preserve"> como </w:t>
-      </w:r>
-      <w:proofErr w:type="spellStart"/>
-      <w:r>
-        <w:t>tareas</w:t>
-      </w:r>
-      <w:proofErr w:type="spellEnd"/>
-      <w:r>
-        <w:t xml:space="preserve">, </w:t>
-      </w:r>
-      <w:proofErr w:type="spellStart"/>
-      <w:r>
-        <w:t>mueve</w:t>
-      </w:r>
-      <w:proofErr w:type="spellEnd"/>
-      <w:r>
-        <w:t xml:space="preserve"> </w:t>
-      </w:r>
-      <w:proofErr w:type="spellStart"/>
-      <w:r>
-        <w:t>algunas</w:t>
-      </w:r>
-      <w:proofErr w:type="spellEnd"/>
-      <w:r>
-        <w:t xml:space="preserve"> </w:t>
-      </w:r>
-      <w:proofErr w:type="spellStart"/>
-      <w:r>
-        <w:t>tareas</w:t>
-      </w:r>
-      <w:proofErr w:type="spellEnd"/>
-      <w:r>
-        <w:t xml:space="preserve"> y explica como funciona el </w:t>
-      </w:r>
-      <w:proofErr w:type="spellStart"/>
-      <w:r>
-        <w:t>tablero</w:t>
-      </w:r>
-      <w:proofErr w:type="spellEnd"/>
-      <w:r>
-        <w:t>.</w:t>
-      </w:r>
-    </w:p>
-    <w:p>
-      <w:pPr>
-        <w:pBdr>
-          <w:top w:val="single" w:sz="4" w:space="1" w:color="000000"/>
-          <w:left w:val="single" w:sz="4" w:space="4" w:color="000000"/>
-          <w:bottom w:val="single" w:sz="4" w:space="1" w:color="000000"/>
-          <w:right w:val="single" w:sz="4" w:space="4" w:color="000000"/>
-        </w:pBdr>
-        <w:rPr>
-          <w:b/>
-        </w:rPr>
-      </w:pPr>
+        <w:lastRenderedPageBreak/>
+        <w:t xml:space="preserve">Genera un tablero de Trello y coloca los requisitos funcionales como tareas, mueve algunas tareas y explica </w:t>
+      </w:r>
+      <w:proofErr w:type="spellStart"/>
+      <w:r>
+        <w:t>como</w:t>
+      </w:r>
+      <w:proofErr w:type="spellEnd"/>
+      <w:r>
+        <w:t xml:space="preserve"> funciona el tablero.</w:t>
+      </w:r>
+    </w:p>
+    <w:p>
+      <w:pPr>
+        <w:pBdr>
+          <w:top w:val="single" w:sz="4" w:space="1" w:color="000000"/>
+          <w:left w:val="single" w:sz="4" w:space="4" w:color="000000"/>
+          <w:bottom w:val="single" w:sz="4" w:space="1" w:color="000000"/>
+          <w:right w:val="single" w:sz="4" w:space="4" w:color="000000"/>
+        </w:pBdr>
+        <w:rPr>
+          <w:b/>
+        </w:rPr>
+      </w:pPr>
+      <w:r>
+        <w:rPr>
+          <w:b/>
+        </w:rPr>
+        <w:drawing>
+          <wp:inline distT="0" distB="0" distL="0" distR="0" wp14:anchorId="2068AB2D" wp14:editId="7ED40416">
+            <wp:extent cx="5400040" cy="2857500"/>
+            <wp:effectExtent l="0" t="0" r="0" b="0"/>
+            <wp:docPr id="725250160" name="Imagen 1" descr="Interfaz de usuario gráfica&#10;&#10;Descripción generada automáticamente"/>
+            <wp:cNvGraphicFramePr>
+              <a:graphicFrameLocks xmlns:a="http://schemas.openxmlformats.org/drawingml/2006/main" noChangeAspect="1"/>
+            </wp:cNvGraphicFramePr>
+            <a:graphic xmlns:a="http://schemas.openxmlformats.org/drawingml/2006/main">
+              <a:graphicData uri="http://schemas.openxmlformats.org/drawingml/2006/picture">
+                <pic:pic xmlns:pic="http://schemas.openxmlformats.org/drawingml/2006/picture">
+                  <pic:nvPicPr>
+                    <pic:cNvPr id="725250160" name="Imagen 1" descr="Interfaz de usuario gráfica&#10;&#10;Descripción generada automáticamente"/>
+                    <pic:cNvPicPr/>
+                  </pic:nvPicPr>
+                  <pic:blipFill>
+                    <a:blip r:embed="rId14"/>
+                    <a:stretch>
+                      <a:fillRect/>
+                    </a:stretch>
+                  </pic:blipFill>
+                  <pic:spPr>
+                    <a:xfrm>
+                      <a:off x="0" y="0"/>
+                      <a:ext cx="5400040" cy="2857500"/>
+                    </a:xfrm>
+                    <a:prstGeom prst="rect">
+                      <a:avLst/>
+                    </a:prstGeom>
+                  </pic:spPr>
+                </pic:pic>
+              </a:graphicData>
+            </a:graphic>
+          </wp:inline>
+        </w:drawing>
+      </w:r>
     </w:p>
     <w:sectPr>
-      <w:headerReference w:type="default" r:id="rId10"/>
-      <w:footerReference w:type="default" r:id="rId11"/>
+      <w:headerReference w:type="default" r:id="rId15"/>
+      <w:footerReference w:type="default" r:id="rId16"/>
       <w:pgSz w:w="11906" w:h="16838"/>
       <w:pgMar w:top="1417" w:right="1701" w:bottom="1417" w:left="1701" w:header="284" w:footer="708" w:gutter="0"/>
       <w:pgNumType w:start="1"/>
@@ -1477,6 +2014,563 @@
     </w:r>
   </w:p>
 </w:hdr>
+</file>
+
+<file path=word/numbering.xml><?xml version="1.0" encoding="utf-8"?>
+<w:numbering xmlns:wpc="http://schemas.microsoft.com/office/word/2010/wordprocessingCanvas" xmlns:cx="http://schemas.microsoft.com/office/drawing/2014/chartex" xmlns:cx1="http://schemas.microsoft.com/office/drawing/2015/9/8/chartex" xmlns:cx2="http://schemas.microsoft.com/office/drawing/2015/10/21/chartex" xmlns:cx3="http://schemas.microsoft.com/office/drawing/2016/5/9/chartex" xmlns:cx4="http://schemas.microsoft.com/office/drawing/2016/5/10/chartex" xmlns:cx5="http://schemas.microsoft.com/office/drawing/2016/5/11/chartex" xmlns:cx6="http://schemas.microsoft.com/office/drawing/2016/5/12/chartex" xmlns:cx7="http://schemas.microsoft.com/office/drawing/2016/5/13/chartex" xmlns:cx8="http://schemas.microsoft.com/office/drawing/2016/5/14/chartex" xmlns:mc="http://schemas.openxmlformats.org/markup-compatibility/2006" xmlns:aink="http://schemas.microsoft.com/office/drawing/2016/ink" xmlns:am3d="http://schemas.microsoft.com/office/drawing/2017/model3d" xmlns:o="urn:schemas-microsoft-com:office:office" xmlns:oel="http://schemas.microsoft.com/office/2019/extlst" xmlns:r="http://schemas.openxmlformats.org/officeDocument/2006/relationships" xmlns:m="http://schemas.openxmlformats.org/officeDocument/2006/math" xmlns:v="urn:schemas-microsoft-com:vml" xmlns:wp14="http://schemas.microsoft.com/office/word/2010/wordprocessingDrawing" xmlns:wp="http://schemas.openxmlformats.org/drawingml/2006/wordprocessingDrawing" xmlns:w10="urn:schemas-microsoft-com:office:word" xmlns:w="http://schemas.openxmlformats.org/wordprocessingml/2006/main" xmlns:w14="http://schemas.microsoft.com/office/word/2010/wordml" xmlns:w15="http://schemas.microsoft.com/office/word/2012/wordml" xmlns:w16cex="http://schemas.microsoft.com/office/word/2018/wordml/cex" xmlns:w16cid="http://schemas.microsoft.com/office/word/2016/wordml/cid" xmlns:w16="http://schemas.microsoft.com/office/word/2018/wordml" xmlns:w16sdtdh="http://schemas.microsoft.com/office/word/2020/wordml/sdtdatahash" xmlns:w16se="http://schemas.microsoft.com/office/word/2015/wordml/symex" xmlns:wpg="http://schemas.microsoft.com/office/word/2010/wordprocessingGroup" xmlns:wpi="http://schemas.microsoft.com/office/word/2010/wordprocessingInk" xmlns:wne="http://schemas.microsoft.com/office/word/2006/wordml" xmlns:wps="http://schemas.microsoft.com/office/word/2010/wordprocessingShape" mc:Ignorable="w14 w15 w16se w16cid w16 w16cex w16sdtdh wp14">
+  <w:abstractNum w:abstractNumId="0" w15:restartNumberingAfterBreak="0">
+    <w:nsid w:val="08A84BCD"/>
+    <w:multiLevelType w:val="hybridMultilevel"/>
+    <w:tmpl w:val="B19642F8"/>
+    <w:lvl w:ilvl="0" w:tplc="931411EA">
+      <w:start w:val="1"/>
+      <w:numFmt w:val="decimal"/>
+      <w:lvlText w:val="%1-"/>
+      <w:lvlJc w:val="left"/>
+      <w:pPr>
+        <w:ind w:left="720" w:hanging="360"/>
+      </w:pPr>
+      <w:rPr>
+        <w:rFonts w:hint="default"/>
+      </w:rPr>
+    </w:lvl>
+    <w:lvl w:ilvl="1" w:tplc="0C0A0019" w:tentative="1">
+      <w:start w:val="1"/>
+      <w:numFmt w:val="lowerLetter"/>
+      <w:lvlText w:val="%2."/>
+      <w:lvlJc w:val="left"/>
+      <w:pPr>
+        <w:ind w:left="1440" w:hanging="360"/>
+      </w:pPr>
+    </w:lvl>
+    <w:lvl w:ilvl="2" w:tplc="0C0A001B" w:tentative="1">
+      <w:start w:val="1"/>
+      <w:numFmt w:val="lowerRoman"/>
+      <w:lvlText w:val="%3."/>
+      <w:lvlJc w:val="right"/>
+      <w:pPr>
+        <w:ind w:left="2160" w:hanging="180"/>
+      </w:pPr>
+    </w:lvl>
+    <w:lvl w:ilvl="3" w:tplc="0C0A000F" w:tentative="1">
+      <w:start w:val="1"/>
+      <w:numFmt w:val="decimal"/>
+      <w:lvlText w:val="%4."/>
+      <w:lvlJc w:val="left"/>
+      <w:pPr>
+        <w:ind w:left="2880" w:hanging="360"/>
+      </w:pPr>
+    </w:lvl>
+    <w:lvl w:ilvl="4" w:tplc="0C0A0019" w:tentative="1">
+      <w:start w:val="1"/>
+      <w:numFmt w:val="lowerLetter"/>
+      <w:lvlText w:val="%5."/>
+      <w:lvlJc w:val="left"/>
+      <w:pPr>
+        <w:ind w:left="3600" w:hanging="360"/>
+      </w:pPr>
+    </w:lvl>
+    <w:lvl w:ilvl="5" w:tplc="0C0A001B" w:tentative="1">
+      <w:start w:val="1"/>
+      <w:numFmt w:val="lowerRoman"/>
+      <w:lvlText w:val="%6."/>
+      <w:lvlJc w:val="right"/>
+      <w:pPr>
+        <w:ind w:left="4320" w:hanging="180"/>
+      </w:pPr>
+    </w:lvl>
+    <w:lvl w:ilvl="6" w:tplc="0C0A000F" w:tentative="1">
+      <w:start w:val="1"/>
+      <w:numFmt w:val="decimal"/>
+      <w:lvlText w:val="%7."/>
+      <w:lvlJc w:val="left"/>
+      <w:pPr>
+        <w:ind w:left="5040" w:hanging="360"/>
+      </w:pPr>
+    </w:lvl>
+    <w:lvl w:ilvl="7" w:tplc="0C0A0019" w:tentative="1">
+      <w:start w:val="1"/>
+      <w:numFmt w:val="lowerLetter"/>
+      <w:lvlText w:val="%8."/>
+      <w:lvlJc w:val="left"/>
+      <w:pPr>
+        <w:ind w:left="5760" w:hanging="360"/>
+      </w:pPr>
+    </w:lvl>
+    <w:lvl w:ilvl="8" w:tplc="0C0A001B" w:tentative="1">
+      <w:start w:val="1"/>
+      <w:numFmt w:val="lowerRoman"/>
+      <w:lvlText w:val="%9."/>
+      <w:lvlJc w:val="right"/>
+      <w:pPr>
+        <w:ind w:left="6480" w:hanging="180"/>
+      </w:pPr>
+    </w:lvl>
+  </w:abstractNum>
+  <w:abstractNum w:abstractNumId="1" w15:restartNumberingAfterBreak="0">
+    <w:nsid w:val="15980C59"/>
+    <w:multiLevelType w:val="hybridMultilevel"/>
+    <w:tmpl w:val="380E003A"/>
+    <w:lvl w:ilvl="0" w:tplc="0C0A000F">
+      <w:start w:val="1"/>
+      <w:numFmt w:val="decimal"/>
+      <w:lvlText w:val="%1."/>
+      <w:lvlJc w:val="left"/>
+      <w:pPr>
+        <w:ind w:left="720" w:hanging="360"/>
+      </w:pPr>
+      <w:rPr>
+        <w:rFonts w:hint="default"/>
+      </w:rPr>
+    </w:lvl>
+    <w:lvl w:ilvl="1" w:tplc="0C0A0019" w:tentative="1">
+      <w:start w:val="1"/>
+      <w:numFmt w:val="lowerLetter"/>
+      <w:lvlText w:val="%2."/>
+      <w:lvlJc w:val="left"/>
+      <w:pPr>
+        <w:ind w:left="1440" w:hanging="360"/>
+      </w:pPr>
+    </w:lvl>
+    <w:lvl w:ilvl="2" w:tplc="0C0A001B" w:tentative="1">
+      <w:start w:val="1"/>
+      <w:numFmt w:val="lowerRoman"/>
+      <w:lvlText w:val="%3."/>
+      <w:lvlJc w:val="right"/>
+      <w:pPr>
+        <w:ind w:left="2160" w:hanging="180"/>
+      </w:pPr>
+    </w:lvl>
+    <w:lvl w:ilvl="3" w:tplc="0C0A000F" w:tentative="1">
+      <w:start w:val="1"/>
+      <w:numFmt w:val="decimal"/>
+      <w:lvlText w:val="%4."/>
+      <w:lvlJc w:val="left"/>
+      <w:pPr>
+        <w:ind w:left="2880" w:hanging="360"/>
+      </w:pPr>
+    </w:lvl>
+    <w:lvl w:ilvl="4" w:tplc="0C0A0019" w:tentative="1">
+      <w:start w:val="1"/>
+      <w:numFmt w:val="lowerLetter"/>
+      <w:lvlText w:val="%5."/>
+      <w:lvlJc w:val="left"/>
+      <w:pPr>
+        <w:ind w:left="3600" w:hanging="360"/>
+      </w:pPr>
+    </w:lvl>
+    <w:lvl w:ilvl="5" w:tplc="0C0A001B" w:tentative="1">
+      <w:start w:val="1"/>
+      <w:numFmt w:val="lowerRoman"/>
+      <w:lvlText w:val="%6."/>
+      <w:lvlJc w:val="right"/>
+      <w:pPr>
+        <w:ind w:left="4320" w:hanging="180"/>
+      </w:pPr>
+    </w:lvl>
+    <w:lvl w:ilvl="6" w:tplc="0C0A000F" w:tentative="1">
+      <w:start w:val="1"/>
+      <w:numFmt w:val="decimal"/>
+      <w:lvlText w:val="%7."/>
+      <w:lvlJc w:val="left"/>
+      <w:pPr>
+        <w:ind w:left="5040" w:hanging="360"/>
+      </w:pPr>
+    </w:lvl>
+    <w:lvl w:ilvl="7" w:tplc="0C0A0019" w:tentative="1">
+      <w:start w:val="1"/>
+      <w:numFmt w:val="lowerLetter"/>
+      <w:lvlText w:val="%8."/>
+      <w:lvlJc w:val="left"/>
+      <w:pPr>
+        <w:ind w:left="5760" w:hanging="360"/>
+      </w:pPr>
+    </w:lvl>
+    <w:lvl w:ilvl="8" w:tplc="0C0A001B" w:tentative="1">
+      <w:start w:val="1"/>
+      <w:numFmt w:val="lowerRoman"/>
+      <w:lvlText w:val="%9."/>
+      <w:lvlJc w:val="right"/>
+      <w:pPr>
+        <w:ind w:left="6480" w:hanging="180"/>
+      </w:pPr>
+    </w:lvl>
+  </w:abstractNum>
+  <w:abstractNum w:abstractNumId="2" w15:restartNumberingAfterBreak="0">
+    <w:nsid w:val="187740E0"/>
+    <w:multiLevelType w:val="hybridMultilevel"/>
+    <w:tmpl w:val="3238E588"/>
+    <w:lvl w:ilvl="0" w:tplc="0C0A000F">
+      <w:start w:val="1"/>
+      <w:numFmt w:val="decimal"/>
+      <w:lvlText w:val="%1."/>
+      <w:lvlJc w:val="left"/>
+      <w:pPr>
+        <w:ind w:left="720" w:hanging="360"/>
+      </w:pPr>
+      <w:rPr>
+        <w:rFonts w:hint="default"/>
+      </w:rPr>
+    </w:lvl>
+    <w:lvl w:ilvl="1" w:tplc="0C0A0019" w:tentative="1">
+      <w:start w:val="1"/>
+      <w:numFmt w:val="lowerLetter"/>
+      <w:lvlText w:val="%2."/>
+      <w:lvlJc w:val="left"/>
+      <w:pPr>
+        <w:ind w:left="1440" w:hanging="360"/>
+      </w:pPr>
+    </w:lvl>
+    <w:lvl w:ilvl="2" w:tplc="0C0A001B" w:tentative="1">
+      <w:start w:val="1"/>
+      <w:numFmt w:val="lowerRoman"/>
+      <w:lvlText w:val="%3."/>
+      <w:lvlJc w:val="right"/>
+      <w:pPr>
+        <w:ind w:left="2160" w:hanging="180"/>
+      </w:pPr>
+    </w:lvl>
+    <w:lvl w:ilvl="3" w:tplc="0C0A000F" w:tentative="1">
+      <w:start w:val="1"/>
+      <w:numFmt w:val="decimal"/>
+      <w:lvlText w:val="%4."/>
+      <w:lvlJc w:val="left"/>
+      <w:pPr>
+        <w:ind w:left="2880" w:hanging="360"/>
+      </w:pPr>
+    </w:lvl>
+    <w:lvl w:ilvl="4" w:tplc="0C0A0019" w:tentative="1">
+      <w:start w:val="1"/>
+      <w:numFmt w:val="lowerLetter"/>
+      <w:lvlText w:val="%5."/>
+      <w:lvlJc w:val="left"/>
+      <w:pPr>
+        <w:ind w:left="3600" w:hanging="360"/>
+      </w:pPr>
+    </w:lvl>
+    <w:lvl w:ilvl="5" w:tplc="0C0A001B" w:tentative="1">
+      <w:start w:val="1"/>
+      <w:numFmt w:val="lowerRoman"/>
+      <w:lvlText w:val="%6."/>
+      <w:lvlJc w:val="right"/>
+      <w:pPr>
+        <w:ind w:left="4320" w:hanging="180"/>
+      </w:pPr>
+    </w:lvl>
+    <w:lvl w:ilvl="6" w:tplc="0C0A000F" w:tentative="1">
+      <w:start w:val="1"/>
+      <w:numFmt w:val="decimal"/>
+      <w:lvlText w:val="%7."/>
+      <w:lvlJc w:val="left"/>
+      <w:pPr>
+        <w:ind w:left="5040" w:hanging="360"/>
+      </w:pPr>
+    </w:lvl>
+    <w:lvl w:ilvl="7" w:tplc="0C0A0019" w:tentative="1">
+      <w:start w:val="1"/>
+      <w:numFmt w:val="lowerLetter"/>
+      <w:lvlText w:val="%8."/>
+      <w:lvlJc w:val="left"/>
+      <w:pPr>
+        <w:ind w:left="5760" w:hanging="360"/>
+      </w:pPr>
+    </w:lvl>
+    <w:lvl w:ilvl="8" w:tplc="0C0A001B" w:tentative="1">
+      <w:start w:val="1"/>
+      <w:numFmt w:val="lowerRoman"/>
+      <w:lvlText w:val="%9."/>
+      <w:lvlJc w:val="right"/>
+      <w:pPr>
+        <w:ind w:left="6480" w:hanging="180"/>
+      </w:pPr>
+    </w:lvl>
+  </w:abstractNum>
+  <w:abstractNum w:abstractNumId="3" w15:restartNumberingAfterBreak="0">
+    <w:nsid w:val="23B0463C"/>
+    <w:multiLevelType w:val="hybridMultilevel"/>
+    <w:tmpl w:val="DC5C4628"/>
+    <w:lvl w:ilvl="0" w:tplc="0C0A000F">
+      <w:start w:val="1"/>
+      <w:numFmt w:val="decimal"/>
+      <w:lvlText w:val="%1."/>
+      <w:lvlJc w:val="left"/>
+      <w:pPr>
+        <w:ind w:left="720" w:hanging="360"/>
+      </w:pPr>
+      <w:rPr>
+        <w:rFonts w:hint="default"/>
+      </w:rPr>
+    </w:lvl>
+    <w:lvl w:ilvl="1" w:tplc="0C0A0019" w:tentative="1">
+      <w:start w:val="1"/>
+      <w:numFmt w:val="lowerLetter"/>
+      <w:lvlText w:val="%2."/>
+      <w:lvlJc w:val="left"/>
+      <w:pPr>
+        <w:ind w:left="1440" w:hanging="360"/>
+      </w:pPr>
+    </w:lvl>
+    <w:lvl w:ilvl="2" w:tplc="0C0A001B" w:tentative="1">
+      <w:start w:val="1"/>
+      <w:numFmt w:val="lowerRoman"/>
+      <w:lvlText w:val="%3."/>
+      <w:lvlJc w:val="right"/>
+      <w:pPr>
+        <w:ind w:left="2160" w:hanging="180"/>
+      </w:pPr>
+    </w:lvl>
+    <w:lvl w:ilvl="3" w:tplc="0C0A000F" w:tentative="1">
+      <w:start w:val="1"/>
+      <w:numFmt w:val="decimal"/>
+      <w:lvlText w:val="%4."/>
+      <w:lvlJc w:val="left"/>
+      <w:pPr>
+        <w:ind w:left="2880" w:hanging="360"/>
+      </w:pPr>
+    </w:lvl>
+    <w:lvl w:ilvl="4" w:tplc="0C0A0019" w:tentative="1">
+      <w:start w:val="1"/>
+      <w:numFmt w:val="lowerLetter"/>
+      <w:lvlText w:val="%5."/>
+      <w:lvlJc w:val="left"/>
+      <w:pPr>
+        <w:ind w:left="3600" w:hanging="360"/>
+      </w:pPr>
+    </w:lvl>
+    <w:lvl w:ilvl="5" w:tplc="0C0A001B" w:tentative="1">
+      <w:start w:val="1"/>
+      <w:numFmt w:val="lowerRoman"/>
+      <w:lvlText w:val="%6."/>
+      <w:lvlJc w:val="right"/>
+      <w:pPr>
+        <w:ind w:left="4320" w:hanging="180"/>
+      </w:pPr>
+    </w:lvl>
+    <w:lvl w:ilvl="6" w:tplc="0C0A000F" w:tentative="1">
+      <w:start w:val="1"/>
+      <w:numFmt w:val="decimal"/>
+      <w:lvlText w:val="%7."/>
+      <w:lvlJc w:val="left"/>
+      <w:pPr>
+        <w:ind w:left="5040" w:hanging="360"/>
+      </w:pPr>
+    </w:lvl>
+    <w:lvl w:ilvl="7" w:tplc="0C0A0019" w:tentative="1">
+      <w:start w:val="1"/>
+      <w:numFmt w:val="lowerLetter"/>
+      <w:lvlText w:val="%8."/>
+      <w:lvlJc w:val="left"/>
+      <w:pPr>
+        <w:ind w:left="5760" w:hanging="360"/>
+      </w:pPr>
+    </w:lvl>
+    <w:lvl w:ilvl="8" w:tplc="0C0A001B" w:tentative="1">
+      <w:start w:val="1"/>
+      <w:numFmt w:val="lowerRoman"/>
+      <w:lvlText w:val="%9."/>
+      <w:lvlJc w:val="right"/>
+      <w:pPr>
+        <w:ind w:left="6480" w:hanging="180"/>
+      </w:pPr>
+    </w:lvl>
+  </w:abstractNum>
+  <w:abstractNum w:abstractNumId="4" w15:restartNumberingAfterBreak="0">
+    <w:nsid w:val="3E324816"/>
+    <w:multiLevelType w:val="hybridMultilevel"/>
+    <w:tmpl w:val="12B29AF0"/>
+    <w:lvl w:ilvl="0" w:tplc="844CCF2A">
+      <w:start w:val="1"/>
+      <w:numFmt w:val="decimal"/>
+      <w:lvlText w:val="%1-"/>
+      <w:lvlJc w:val="left"/>
+      <w:pPr>
+        <w:ind w:left="720" w:hanging="360"/>
+      </w:pPr>
+      <w:rPr>
+        <w:rFonts w:hint="default"/>
+      </w:rPr>
+    </w:lvl>
+    <w:lvl w:ilvl="1" w:tplc="0C0A0019" w:tentative="1">
+      <w:start w:val="1"/>
+      <w:numFmt w:val="lowerLetter"/>
+      <w:lvlText w:val="%2."/>
+      <w:lvlJc w:val="left"/>
+      <w:pPr>
+        <w:ind w:left="1440" w:hanging="360"/>
+      </w:pPr>
+    </w:lvl>
+    <w:lvl w:ilvl="2" w:tplc="0C0A001B" w:tentative="1">
+      <w:start w:val="1"/>
+      <w:numFmt w:val="lowerRoman"/>
+      <w:lvlText w:val="%3."/>
+      <w:lvlJc w:val="right"/>
+      <w:pPr>
+        <w:ind w:left="2160" w:hanging="180"/>
+      </w:pPr>
+    </w:lvl>
+    <w:lvl w:ilvl="3" w:tplc="0C0A000F" w:tentative="1">
+      <w:start w:val="1"/>
+      <w:numFmt w:val="decimal"/>
+      <w:lvlText w:val="%4."/>
+      <w:lvlJc w:val="left"/>
+      <w:pPr>
+        <w:ind w:left="2880" w:hanging="360"/>
+      </w:pPr>
+    </w:lvl>
+    <w:lvl w:ilvl="4" w:tplc="0C0A0019" w:tentative="1">
+      <w:start w:val="1"/>
+      <w:numFmt w:val="lowerLetter"/>
+      <w:lvlText w:val="%5."/>
+      <w:lvlJc w:val="left"/>
+      <w:pPr>
+        <w:ind w:left="3600" w:hanging="360"/>
+      </w:pPr>
+    </w:lvl>
+    <w:lvl w:ilvl="5" w:tplc="0C0A001B" w:tentative="1">
+      <w:start w:val="1"/>
+      <w:numFmt w:val="lowerRoman"/>
+      <w:lvlText w:val="%6."/>
+      <w:lvlJc w:val="right"/>
+      <w:pPr>
+        <w:ind w:left="4320" w:hanging="180"/>
+      </w:pPr>
+    </w:lvl>
+    <w:lvl w:ilvl="6" w:tplc="0C0A000F" w:tentative="1">
+      <w:start w:val="1"/>
+      <w:numFmt w:val="decimal"/>
+      <w:lvlText w:val="%7."/>
+      <w:lvlJc w:val="left"/>
+      <w:pPr>
+        <w:ind w:left="5040" w:hanging="360"/>
+      </w:pPr>
+    </w:lvl>
+    <w:lvl w:ilvl="7" w:tplc="0C0A0019" w:tentative="1">
+      <w:start w:val="1"/>
+      <w:numFmt w:val="lowerLetter"/>
+      <w:lvlText w:val="%8."/>
+      <w:lvlJc w:val="left"/>
+      <w:pPr>
+        <w:ind w:left="5760" w:hanging="360"/>
+      </w:pPr>
+    </w:lvl>
+    <w:lvl w:ilvl="8" w:tplc="0C0A001B" w:tentative="1">
+      <w:start w:val="1"/>
+      <w:numFmt w:val="lowerRoman"/>
+      <w:lvlText w:val="%9."/>
+      <w:lvlJc w:val="right"/>
+      <w:pPr>
+        <w:ind w:left="6480" w:hanging="180"/>
+      </w:pPr>
+    </w:lvl>
+  </w:abstractNum>
+  <w:abstractNum w:abstractNumId="5" w15:restartNumberingAfterBreak="0">
+    <w:nsid w:val="58895226"/>
+    <w:multiLevelType w:val="hybridMultilevel"/>
+    <w:tmpl w:val="30FC8A1A"/>
+    <w:lvl w:ilvl="0" w:tplc="0C0A000F">
+      <w:start w:val="1"/>
+      <w:numFmt w:val="decimal"/>
+      <w:lvlText w:val="%1."/>
+      <w:lvlJc w:val="left"/>
+      <w:pPr>
+        <w:ind w:left="720" w:hanging="360"/>
+      </w:pPr>
+      <w:rPr>
+        <w:rFonts w:hint="default"/>
+      </w:rPr>
+    </w:lvl>
+    <w:lvl w:ilvl="1" w:tplc="0C0A0019" w:tentative="1">
+      <w:start w:val="1"/>
+      <w:numFmt w:val="lowerLetter"/>
+      <w:lvlText w:val="%2."/>
+      <w:lvlJc w:val="left"/>
+      <w:pPr>
+        <w:ind w:left="1440" w:hanging="360"/>
+      </w:pPr>
+    </w:lvl>
+    <w:lvl w:ilvl="2" w:tplc="0C0A001B" w:tentative="1">
+      <w:start w:val="1"/>
+      <w:numFmt w:val="lowerRoman"/>
+      <w:lvlText w:val="%3."/>
+      <w:lvlJc w:val="right"/>
+      <w:pPr>
+        <w:ind w:left="2160" w:hanging="180"/>
+      </w:pPr>
+    </w:lvl>
+    <w:lvl w:ilvl="3" w:tplc="0C0A000F" w:tentative="1">
+      <w:start w:val="1"/>
+      <w:numFmt w:val="decimal"/>
+      <w:lvlText w:val="%4."/>
+      <w:lvlJc w:val="left"/>
+      <w:pPr>
+        <w:ind w:left="2880" w:hanging="360"/>
+      </w:pPr>
+    </w:lvl>
+    <w:lvl w:ilvl="4" w:tplc="0C0A0019" w:tentative="1">
+      <w:start w:val="1"/>
+      <w:numFmt w:val="lowerLetter"/>
+      <w:lvlText w:val="%5."/>
+      <w:lvlJc w:val="left"/>
+      <w:pPr>
+        <w:ind w:left="3600" w:hanging="360"/>
+      </w:pPr>
+    </w:lvl>
+    <w:lvl w:ilvl="5" w:tplc="0C0A001B" w:tentative="1">
+      <w:start w:val="1"/>
+      <w:numFmt w:val="lowerRoman"/>
+      <w:lvlText w:val="%6."/>
+      <w:lvlJc w:val="right"/>
+      <w:pPr>
+        <w:ind w:left="4320" w:hanging="180"/>
+      </w:pPr>
+    </w:lvl>
+    <w:lvl w:ilvl="6" w:tplc="0C0A000F" w:tentative="1">
+      <w:start w:val="1"/>
+      <w:numFmt w:val="decimal"/>
+      <w:lvlText w:val="%7."/>
+      <w:lvlJc w:val="left"/>
+      <w:pPr>
+        <w:ind w:left="5040" w:hanging="360"/>
+      </w:pPr>
+    </w:lvl>
+    <w:lvl w:ilvl="7" w:tplc="0C0A0019" w:tentative="1">
+      <w:start w:val="1"/>
+      <w:numFmt w:val="lowerLetter"/>
+      <w:lvlText w:val="%8."/>
+      <w:lvlJc w:val="left"/>
+      <w:pPr>
+        <w:ind w:left="5760" w:hanging="360"/>
+      </w:pPr>
+    </w:lvl>
+    <w:lvl w:ilvl="8" w:tplc="0C0A001B" w:tentative="1">
+      <w:start w:val="1"/>
+      <w:numFmt w:val="lowerRoman"/>
+      <w:lvlText w:val="%9."/>
+      <w:lvlJc w:val="right"/>
+      <w:pPr>
+        <w:ind w:left="6480" w:hanging="180"/>
+      </w:pPr>
+    </w:lvl>
+  </w:abstractNum>
+  <w:num w:numId="1" w16cid:durableId="1841658209">
+    <w:abstractNumId w:val="4"/>
+  </w:num>
+  <w:num w:numId="2" w16cid:durableId="513767443">
+    <w:abstractNumId w:val="0"/>
+  </w:num>
+  <w:num w:numId="3" w16cid:durableId="1495291526">
+    <w:abstractNumId w:val="5"/>
+  </w:num>
+  <w:num w:numId="4" w16cid:durableId="1964340948">
+    <w:abstractNumId w:val="3"/>
+  </w:num>
+  <w:num w:numId="5" w16cid:durableId="1398825807">
+    <w:abstractNumId w:val="1"/>
+  </w:num>
+  <w:num w:numId="6" w16cid:durableId="1129277407">
+    <w:abstractNumId w:val="2"/>
+  </w:num>
+</w:numbering>
 </file>
 
 <file path=word/styles.xml><?xml version="1.0" encoding="utf-8"?>
@@ -1877,6 +2971,9 @@
   <w:style w:type="paragraph" w:default="1" w:styleId="Normal">
     <w:name w:val="Normal"/>
     <w:qFormat/>
+    <w:rPr>
+      <w:lang w:val="es-ES"/>
+    </w:rPr>
   </w:style>
   <w:style w:type="paragraph" w:styleId="Ttulo1">
     <w:name w:val="heading 1"/>
@@ -2497,8 +3594,8 @@
 <file path=customXml/itemProps1.xml><?xml version="1.0" encoding="utf-8"?>
 <ds:datastoreItem xmlns:ds="http://schemas.openxmlformats.org/officeDocument/2006/customXml" ds:itemID="{11111111-1234-1234-1234-123412341234}">
   <ds:schemaRefs>
+    <ds:schemaRef ds:uri="http://customooxmlschemas.google.com/"/>
     <ds:schemaRef ds:uri="http://schemas.openxmlformats.org/officeDocument/2006/relationships"/>
-    <ds:schemaRef ds:uri="http://customooxmlschemas.google.com/"/>
   </ds:schemaRefs>
 </ds:datastoreItem>
 </file>
</xml_diff>